<commit_message>
Completed first review of FinalProject paper
</commit_message>
<xml_diff>
--- a/FinalProject/Docs/Townes_POLS6310_2019_Spring_FinalProject_Paper_v00.docx
+++ b/FinalProject/Docs/Townes_POLS6310_2019_Spring_FinalProject_Paper_v00.docx
@@ -35,8 +35,6 @@
           <w:szCs w:val="24"/>
         </w:rPr>
       </w:pPr>
-      <w:bookmarkStart w:id="0" w:name="_GoBack"/>
-      <w:bookmarkEnd w:id="0"/>
       <w:r>
         <w:rPr>
           <w:rFonts w:ascii="Times New Roman" w:hAnsi="Times New Roman" w:cs="Times New Roman"/>
@@ -424,15 +422,161 @@
           <w:sz w:val="24"/>
           <w:szCs w:val="24"/>
         </w:rPr>
-        <w:t>In developing the strategy outlined below, I used the Advocacy Coalition Framework (ACF), multiple streams and policy windows model, and the Narrative Policy Framework (NPF) to guide the analysis.</w:t>
-      </w:r>
-      <w:r>
-        <w:rPr>
-          <w:rFonts w:ascii="Times New Roman" w:hAnsi="Times New Roman" w:cs="Times New Roman"/>
-          <w:sz w:val="24"/>
-          <w:szCs w:val="24"/>
-        </w:rPr>
-        <w:t xml:space="preserve">  This memorandum discusses why the issue is important and should be on the policy agenda, recommends a preferred problem definition, suggests a specific way of framing the argument for </w:t>
+        <w:t xml:space="preserve">The proposed changes are intended to better harmonize the policy in intention of </w:t>
+      </w:r>
+      <w:r>
+        <w:rPr>
+          <w:rFonts w:ascii="Times New Roman" w:hAnsi="Times New Roman" w:cs="Times New Roman"/>
+          <w:sz w:val="24"/>
+          <w:szCs w:val="24"/>
+        </w:rPr>
+        <w:t xml:space="preserve">the </w:t>
+      </w:r>
+      <w:r>
+        <w:rPr>
+          <w:rFonts w:ascii="Times New Roman" w:hAnsi="Times New Roman" w:cs="Times New Roman"/>
+          <w:sz w:val="24"/>
+          <w:szCs w:val="24"/>
+        </w:rPr>
+        <w:t xml:space="preserve">policymakers </w:t>
+      </w:r>
+      <w:r>
+        <w:rPr>
+          <w:rFonts w:ascii="Times New Roman" w:hAnsi="Times New Roman" w:cs="Times New Roman"/>
+          <w:sz w:val="24"/>
+          <w:szCs w:val="24"/>
+        </w:rPr>
+        <w:t>that implemented the legislation with the policy in experience that small businesses</w:t>
+      </w:r>
+      <w:r>
+        <w:rPr>
+          <w:rFonts w:ascii="Times New Roman" w:hAnsi="Times New Roman" w:cs="Times New Roman"/>
+          <w:sz w:val="24"/>
+          <w:szCs w:val="24"/>
+        </w:rPr>
+        <w:t xml:space="preserve"> </w:t>
+      </w:r>
+      <w:r>
+        <w:rPr>
+          <w:rFonts w:ascii="Times New Roman" w:hAnsi="Times New Roman" w:cs="Times New Roman"/>
+          <w:sz w:val="24"/>
+          <w:szCs w:val="24"/>
+        </w:rPr>
+        <w:t xml:space="preserve">encounter relative to the stated objectives to the policy.  </w:t>
+      </w:r>
+      <w:r>
+        <w:rPr>
+          <w:rFonts w:ascii="Times New Roman" w:hAnsi="Times New Roman" w:cs="Times New Roman"/>
+          <w:sz w:val="24"/>
+          <w:szCs w:val="24"/>
+        </w:rPr>
+        <w:t>In developing the strategy outlined below, I used the</w:t>
+      </w:r>
+      <w:r>
+        <w:rPr>
+          <w:rFonts w:ascii="Times New Roman" w:hAnsi="Times New Roman" w:cs="Times New Roman"/>
+          <w:sz w:val="24"/>
+          <w:szCs w:val="24"/>
+        </w:rPr>
+        <w:t xml:space="preserve"> Polis model of political decision making put forward by Deborah Stone,</w:t>
+      </w:r>
+      <w:r>
+        <w:rPr>
+          <w:rFonts w:ascii="Times New Roman" w:hAnsi="Times New Roman" w:cs="Times New Roman"/>
+          <w:sz w:val="24"/>
+          <w:szCs w:val="24"/>
+        </w:rPr>
+        <w:t xml:space="preserve"> Advocacy Coalition Framework (ACF), multiple strea</w:t>
+      </w:r>
+      <w:r>
+        <w:rPr>
+          <w:rFonts w:ascii="Times New Roman" w:hAnsi="Times New Roman" w:cs="Times New Roman"/>
+          <w:sz w:val="24"/>
+          <w:szCs w:val="24"/>
+        </w:rPr>
+        <w:t>ms and policy windows model, and</w:t>
+      </w:r>
+      <w:r>
+        <w:rPr>
+          <w:rFonts w:ascii="Times New Roman" w:hAnsi="Times New Roman" w:cs="Times New Roman"/>
+          <w:sz w:val="24"/>
+          <w:szCs w:val="24"/>
+        </w:rPr>
+        <w:t xml:space="preserve"> the Narrative Policy Framework (NPF) to guide the analysis.</w:t>
+      </w:r>
+      <w:r>
+        <w:rPr>
+          <w:rFonts w:ascii="Times New Roman" w:hAnsi="Times New Roman" w:cs="Times New Roman"/>
+          <w:sz w:val="24"/>
+          <w:szCs w:val="24"/>
+        </w:rPr>
+        <w:t xml:space="preserve">  T</w:t>
+      </w:r>
+      <w:r>
+        <w:rPr>
+          <w:rFonts w:ascii="Times New Roman" w:hAnsi="Times New Roman" w:cs="Times New Roman"/>
+          <w:sz w:val="24"/>
+          <w:szCs w:val="24"/>
+        </w:rPr>
+        <w:t xml:space="preserve">his memorandum discusses why modifying </w:t>
+      </w:r>
+      <w:proofErr w:type="spellStart"/>
+      <w:r>
+        <w:rPr>
+          <w:rFonts w:ascii="Times New Roman" w:hAnsi="Times New Roman" w:cs="Times New Roman"/>
+          <w:sz w:val="24"/>
+          <w:szCs w:val="24"/>
+        </w:rPr>
+        <w:t>Pub.L</w:t>
+      </w:r>
+      <w:proofErr w:type="spellEnd"/>
+      <w:r>
+        <w:rPr>
+          <w:rFonts w:ascii="Times New Roman" w:hAnsi="Times New Roman" w:cs="Times New Roman"/>
+          <w:sz w:val="24"/>
+          <w:szCs w:val="24"/>
+        </w:rPr>
+        <w:t>. 97-219</w:t>
+      </w:r>
+      <w:r>
+        <w:rPr>
+          <w:rFonts w:ascii="Times New Roman" w:hAnsi="Times New Roman" w:cs="Times New Roman"/>
+          <w:sz w:val="24"/>
+          <w:szCs w:val="24"/>
+        </w:rPr>
+        <w:t xml:space="preserve"> is </w:t>
+      </w:r>
+      <w:r>
+        <w:rPr>
+          <w:rFonts w:ascii="Times New Roman" w:hAnsi="Times New Roman" w:cs="Times New Roman"/>
+          <w:sz w:val="24"/>
+          <w:szCs w:val="24"/>
+        </w:rPr>
+        <w:t xml:space="preserve">an </w:t>
+      </w:r>
+      <w:r>
+        <w:rPr>
+          <w:rFonts w:ascii="Times New Roman" w:hAnsi="Times New Roman" w:cs="Times New Roman"/>
+          <w:sz w:val="24"/>
+          <w:szCs w:val="24"/>
+        </w:rPr>
+        <w:t>important</w:t>
+      </w:r>
+      <w:r>
+        <w:rPr>
+          <w:rFonts w:ascii="Times New Roman" w:hAnsi="Times New Roman" w:cs="Times New Roman"/>
+          <w:sz w:val="24"/>
+          <w:szCs w:val="24"/>
+        </w:rPr>
+        <w:t xml:space="preserve"> issue</w:t>
+      </w:r>
+      <w:r>
+        <w:rPr>
+          <w:rFonts w:ascii="Times New Roman" w:hAnsi="Times New Roman" w:cs="Times New Roman"/>
+          <w:sz w:val="24"/>
+          <w:szCs w:val="24"/>
+        </w:rPr>
+        <w:t xml:space="preserve"> and should be on the policy agenda, recommends a preferred problem definition, suggests a specific way of framing the argument for </w:t>
       </w:r>
       <w:r>
         <w:rPr>
@@ -1306,16 +1450,7 @@
           <w:sz w:val="24"/>
           <w:szCs w:val="24"/>
         </w:rPr>
-        <w:t xml:space="preserve">expenditures </w:t>
-      </w:r>
-      <w:r>
-        <w:rPr>
-          <w:rFonts w:ascii="Times New Roman" w:hAnsi="Times New Roman" w:cs="Times New Roman"/>
-          <w:sz w:val="24"/>
-          <w:szCs w:val="24"/>
-        </w:rPr>
-        <w:lastRenderedPageBreak/>
-        <w:t>were $87.1 billion</w:t>
+        <w:t>expenditures were $87.1 billion</w:t>
       </w:r>
       <w:r>
         <w:rPr>
@@ -1635,15 +1770,7 @@
           <w:sz w:val="24"/>
           <w:szCs w:val="24"/>
         </w:rPr>
-        <w:t>; OMB, 2018).</w:t>
-      </w:r>
-      <w:r>
-        <w:rPr>
-          <w:rFonts w:ascii="Times New Roman" w:hAnsi="Times New Roman" w:cs="Times New Roman"/>
-          <w:sz w:val="24"/>
-          <w:szCs w:val="24"/>
-        </w:rPr>
-        <w:t xml:space="preserve">  Many policymakers</w:t>
+        <w:t>; OMB, 2018).  Many policymakers</w:t>
       </w:r>
       <w:r>
         <w:rPr>
@@ -2362,6 +2489,22 @@
           <w:szCs w:val="24"/>
         </w:rPr>
         <w:t>. 97-219 was first introduced in the Senate and then taken up by the House of Representatives</w:t>
+      </w:r>
+      <w:r>
+        <w:rPr>
+          <w:rFonts w:ascii="Times New Roman" w:hAnsi="Times New Roman" w:cs="Times New Roman"/>
+          <w:sz w:val="24"/>
+          <w:szCs w:val="24"/>
+        </w:rPr>
+        <w:t xml:space="preserve"> under the following bills</w:t>
+      </w:r>
+      <w:r>
+        <w:rPr>
+          <w:rFonts w:ascii="Times New Roman" w:hAnsi="Times New Roman" w:cs="Times New Roman"/>
+          <w:sz w:val="24"/>
+          <w:szCs w:val="24"/>
+        </w:rPr>
+        <w:t>, respectively</w:t>
       </w:r>
       <w:r>
         <w:rPr>
@@ -2393,6 +2536,7 @@
           <w:sz w:val="24"/>
           <w:szCs w:val="24"/>
         </w:rPr>
+        <w:lastRenderedPageBreak/>
         <w:t>S.881 - Small Business Innovation Development Act of 1981 - 97th Congress (1981-1982)</w:t>
       </w:r>
     </w:p>
@@ -2417,7 +2561,6 @@
           <w:sz w:val="24"/>
           <w:szCs w:val="24"/>
         </w:rPr>
-        <w:lastRenderedPageBreak/>
         <w:t>H.R.4326 - Small Business Innovation Development Act of 1982 - 97th Congress (1981-1982)</w:t>
       </w:r>
     </w:p>
@@ -3162,16 +3305,7 @@
           <w:sz w:val="24"/>
           <w:szCs w:val="24"/>
         </w:rPr>
-        <w:t xml:space="preserve">ince its original </w:t>
-      </w:r>
-      <w:r>
-        <w:rPr>
-          <w:rFonts w:ascii="Times New Roman" w:hAnsi="Times New Roman" w:cs="Times New Roman"/>
-          <w:sz w:val="24"/>
-          <w:szCs w:val="24"/>
-        </w:rPr>
-        <w:lastRenderedPageBreak/>
-        <w:t xml:space="preserve">enactment.  </w:t>
+        <w:t xml:space="preserve">ince its original enactment.  </w:t>
       </w:r>
       <w:r>
         <w:rPr>
@@ -3817,6 +3951,7 @@
           <w:sz w:val="24"/>
           <w:szCs w:val="24"/>
         </w:rPr>
+        <w:lastRenderedPageBreak/>
         <w:t>Require agencies to adjust award amounts every five years to reflect economic adjustments and programmatic considerations.</w:t>
       </w:r>
     </w:p>
@@ -3841,31 +3976,6 @@
           <w:sz w:val="24"/>
           <w:szCs w:val="24"/>
         </w:rPr>
-        <w:br w:type="page"/>
-      </w:r>
-    </w:p>
-    <w:p>
-      <w:pPr>
-        <w:pStyle w:val="ListParagraph"/>
-        <w:numPr>
-          <w:ilvl w:val="0"/>
-          <w:numId w:val="1"/>
-        </w:numPr>
-        <w:spacing w:before="120" w:after="120" w:line="276" w:lineRule="auto"/>
-        <w:contextualSpacing w:val="0"/>
-        <w:rPr>
-          <w:rFonts w:ascii="Times New Roman" w:hAnsi="Times New Roman" w:cs="Times New Roman"/>
-          <w:sz w:val="24"/>
-          <w:szCs w:val="24"/>
-        </w:rPr>
-      </w:pPr>
-      <w:r>
-        <w:rPr>
-          <w:rFonts w:ascii="Times New Roman" w:hAnsi="Times New Roman" w:cs="Times New Roman"/>
-          <w:sz w:val="24"/>
-          <w:szCs w:val="24"/>
-        </w:rPr>
-        <w:lastRenderedPageBreak/>
         <w:t>H.R.4684 - Amend the SBIR program to increase award amounts - 109th Congress (2005-2006)</w:t>
       </w:r>
     </w:p>
@@ -4257,16 +4367,8 @@
           <w:sz w:val="24"/>
           <w:szCs w:val="24"/>
         </w:rPr>
-        <w:t xml:space="preserve">As a result of this situation, the development of valuable innovations by small businesses is still being systematically impeded.  The percentage of federal funds for R&amp;D received by small businesses is essentially no different than the original estimate stated by Sen. Rudman nearly 40 </w:t>
-      </w:r>
-      <w:r>
-        <w:rPr>
-          <w:rFonts w:ascii="Times New Roman" w:hAnsi="Times New Roman" w:cs="Times New Roman"/>
-          <w:sz w:val="24"/>
-          <w:szCs w:val="24"/>
-        </w:rPr>
         <w:lastRenderedPageBreak/>
-        <w:t>years ago.  Consequently, the United States is only realizing about 45 percent of the innovative potential of small businesses as shown in Figure 2.</w:t>
+        <w:t>As a result of this situation, the development of valuable innovations by small businesses is still being systematically impeded.  The percentage of federal funds for R&amp;D received by small businesses is essentially no different than the original estimate stated by Sen. Rudman nearly 40 years ago.  Consequently, the United States is only realizing about 45 percent of the innovative potential of small businesses as shown in Figure 2.</w:t>
       </w:r>
     </w:p>
     <w:p>
@@ -4710,15 +4812,7 @@
           <w:sz w:val="24"/>
           <w:szCs w:val="24"/>
         </w:rPr>
-        <w:t>a very good rating</w:t>
-      </w:r>
-      <w:r>
-        <w:rPr>
-          <w:rFonts w:ascii="Times New Roman" w:hAnsi="Times New Roman" w:cs="Times New Roman"/>
-          <w:sz w:val="24"/>
-          <w:szCs w:val="24"/>
-        </w:rPr>
-        <w:t xml:space="preserve"> to </w:t>
+        <w:t xml:space="preserve">a very good rating to </w:t>
       </w:r>
       <w:r>
         <w:rPr>
@@ -4870,7 +4964,16 @@
           <w:sz w:val="24"/>
           <w:szCs w:val="24"/>
         </w:rPr>
-        <w:t>. 97-219 in the first place.  Moreover, the award size limits are not conducive to collaborations among small businesses.  Consequently, some of the more impactful R&amp;D projects that small businesses can offer never see the light of day.</w:t>
+        <w:t xml:space="preserve">. 97-219 in the first place.  Moreover, the award size limits are not conducive </w:t>
+      </w:r>
+      <w:r>
+        <w:rPr>
+          <w:rFonts w:ascii="Times New Roman" w:hAnsi="Times New Roman" w:cs="Times New Roman"/>
+          <w:sz w:val="24"/>
+          <w:szCs w:val="24"/>
+        </w:rPr>
+        <w:lastRenderedPageBreak/>
+        <w:t>to collaborations among small businesses.  Consequently, some of the more impactful R&amp;D projects that small businesses can offer never see the light of day.</w:t>
       </w:r>
     </w:p>
     <w:p>
@@ -4900,1186 +5003,1137 @@
           <w:sz w:val="24"/>
           <w:szCs w:val="24"/>
         </w:rPr>
+        <w:t xml:space="preserve">Issue </w:t>
+      </w:r>
+      <w:r>
+        <w:rPr>
+          <w:rFonts w:ascii="Times New Roman" w:hAnsi="Times New Roman" w:cs="Times New Roman"/>
+          <w:b/>
+          <w:sz w:val="24"/>
+          <w:szCs w:val="24"/>
+        </w:rPr>
+        <w:t>Framing</w:t>
+      </w:r>
+    </w:p>
+    <w:p>
+      <w:pPr>
+        <w:spacing w:line="276" w:lineRule="auto"/>
+        <w:rPr>
+          <w:rFonts w:ascii="Times New Roman" w:hAnsi="Times New Roman" w:cs="Times New Roman"/>
+          <w:sz w:val="24"/>
+          <w:szCs w:val="24"/>
+        </w:rPr>
+      </w:pPr>
+      <w:r>
+        <w:rPr>
+          <w:rFonts w:ascii="Times New Roman" w:hAnsi="Times New Roman" w:cs="Times New Roman"/>
+          <w:sz w:val="24"/>
+          <w:szCs w:val="24"/>
+        </w:rPr>
+        <w:t>E</w:t>
+      </w:r>
+      <w:r>
+        <w:rPr>
+          <w:rFonts w:ascii="Times New Roman" w:hAnsi="Times New Roman" w:cs="Times New Roman"/>
+          <w:sz w:val="24"/>
+          <w:szCs w:val="24"/>
+        </w:rPr>
+        <w:t xml:space="preserve">fforts to effectuate policy changes to correct these problems </w:t>
+      </w:r>
+      <w:r>
+        <w:rPr>
+          <w:rFonts w:ascii="Times New Roman" w:hAnsi="Times New Roman" w:cs="Times New Roman"/>
+          <w:sz w:val="24"/>
+          <w:szCs w:val="24"/>
+        </w:rPr>
+        <w:t>that</w:t>
+      </w:r>
+      <w:r>
+        <w:rPr>
+          <w:rFonts w:ascii="Times New Roman" w:hAnsi="Times New Roman" w:cs="Times New Roman"/>
+          <w:sz w:val="24"/>
+          <w:szCs w:val="24"/>
+        </w:rPr>
+        <w:t xml:space="preserve"> frame the issue </w:t>
+      </w:r>
+      <w:r>
+        <w:rPr>
+          <w:rFonts w:ascii="Times New Roman" w:hAnsi="Times New Roman" w:cs="Times New Roman"/>
+          <w:sz w:val="24"/>
+          <w:szCs w:val="24"/>
+        </w:rPr>
+        <w:t xml:space="preserve">thematically </w:t>
+      </w:r>
+      <w:r>
+        <w:rPr>
+          <w:rFonts w:ascii="Times New Roman" w:hAnsi="Times New Roman" w:cs="Times New Roman"/>
+          <w:sz w:val="24"/>
+          <w:szCs w:val="24"/>
+        </w:rPr>
+        <w:t xml:space="preserve">in terms of </w:t>
+      </w:r>
+      <w:r>
+        <w:rPr>
+          <w:rFonts w:ascii="Times New Roman" w:hAnsi="Times New Roman" w:cs="Times New Roman"/>
+          <w:sz w:val="24"/>
+          <w:szCs w:val="24"/>
+        </w:rPr>
+        <w:t>the social welfare and security of the United States</w:t>
+      </w:r>
+      <w:r>
+        <w:rPr>
+          <w:rFonts w:ascii="Times New Roman" w:hAnsi="Times New Roman" w:cs="Times New Roman"/>
+          <w:sz w:val="24"/>
+          <w:szCs w:val="24"/>
+        </w:rPr>
+        <w:t xml:space="preserve"> </w:t>
+      </w:r>
+      <w:r>
+        <w:rPr>
+          <w:rFonts w:ascii="Times New Roman" w:hAnsi="Times New Roman" w:cs="Times New Roman"/>
+          <w:sz w:val="24"/>
+          <w:szCs w:val="24"/>
+        </w:rPr>
+        <w:t>should</w:t>
+      </w:r>
+      <w:r>
+        <w:rPr>
+          <w:rFonts w:ascii="Times New Roman" w:hAnsi="Times New Roman" w:cs="Times New Roman"/>
+          <w:sz w:val="24"/>
+          <w:szCs w:val="24"/>
+        </w:rPr>
+        <w:t xml:space="preserve"> have a reasonably high chance of success</w:t>
+      </w:r>
+      <w:r>
+        <w:rPr>
+          <w:rFonts w:ascii="Times New Roman" w:hAnsi="Times New Roman" w:cs="Times New Roman"/>
+          <w:sz w:val="24"/>
+          <w:szCs w:val="24"/>
+        </w:rPr>
+        <w:t>.</w:t>
+      </w:r>
+      <w:r>
+        <w:rPr>
+          <w:rFonts w:ascii="Times New Roman" w:hAnsi="Times New Roman" w:cs="Times New Roman"/>
+          <w:sz w:val="24"/>
+          <w:szCs w:val="24"/>
+        </w:rPr>
+        <w:t xml:space="preserve">  </w:t>
+      </w:r>
+      <w:r>
+        <w:rPr>
+          <w:rFonts w:ascii="Times New Roman" w:hAnsi="Times New Roman" w:cs="Times New Roman"/>
+          <w:sz w:val="24"/>
+          <w:szCs w:val="24"/>
+        </w:rPr>
+        <w:t xml:space="preserve">Proponents of the policy during its </w:t>
+      </w:r>
+      <w:r>
+        <w:rPr>
+          <w:rFonts w:ascii="Times New Roman" w:hAnsi="Times New Roman" w:cs="Times New Roman"/>
+          <w:sz w:val="24"/>
+          <w:szCs w:val="24"/>
+        </w:rPr>
+        <w:t xml:space="preserve">initial </w:t>
+      </w:r>
+      <w:r>
+        <w:rPr>
+          <w:rFonts w:ascii="Times New Roman" w:hAnsi="Times New Roman" w:cs="Times New Roman"/>
+          <w:sz w:val="24"/>
+          <w:szCs w:val="24"/>
+        </w:rPr>
+        <w:t>consideration in 1981 were successful in framing the debate in terms of s</w:t>
+      </w:r>
+      <w:r>
+        <w:rPr>
+          <w:rFonts w:ascii="Times New Roman" w:hAnsi="Times New Roman" w:cs="Times New Roman"/>
+          <w:sz w:val="24"/>
+          <w:szCs w:val="24"/>
+        </w:rPr>
+        <w:t>ocial we</w:t>
+      </w:r>
+      <w:r>
+        <w:rPr>
+          <w:rFonts w:ascii="Times New Roman" w:hAnsi="Times New Roman" w:cs="Times New Roman"/>
+          <w:sz w:val="24"/>
+          <w:szCs w:val="24"/>
+        </w:rPr>
+        <w:t>lfare and national security.  The economic recession and indicators of weakening global dominance created the circumstances for making such framing very effective.  The current environment is still very conducive to such framing but for different reasons.</w:t>
+      </w:r>
+    </w:p>
+    <w:p>
+      <w:pPr>
+        <w:spacing w:line="276" w:lineRule="auto"/>
+        <w:rPr>
+          <w:rFonts w:ascii="Times New Roman" w:hAnsi="Times New Roman" w:cs="Times New Roman"/>
+          <w:sz w:val="24"/>
+          <w:szCs w:val="24"/>
+        </w:rPr>
+      </w:pPr>
+    </w:p>
+    <w:p>
+      <w:pPr>
+        <w:spacing w:line="276" w:lineRule="auto"/>
+        <w:rPr>
+          <w:rFonts w:ascii="Times New Roman" w:hAnsi="Times New Roman" w:cs="Times New Roman"/>
+          <w:sz w:val="24"/>
+          <w:szCs w:val="24"/>
+        </w:rPr>
+      </w:pPr>
+      <w:r>
+        <w:rPr>
+          <w:rFonts w:ascii="Times New Roman" w:hAnsi="Times New Roman" w:cs="Times New Roman"/>
+          <w:sz w:val="24"/>
+          <w:szCs w:val="24"/>
+        </w:rPr>
+        <w:t>The strategy for moving the policy problem and proposed solution to the decision agenda entails creating a narrative that casts as the villain the imperfections in the current policy that prevent small businesses from receiving their fair share of federal funds for research and development</w:t>
+      </w:r>
+      <w:r>
+        <w:rPr>
+          <w:rFonts w:ascii="Times New Roman" w:hAnsi="Times New Roman" w:cs="Times New Roman"/>
+          <w:sz w:val="24"/>
+          <w:szCs w:val="24"/>
+        </w:rPr>
+        <w:t xml:space="preserve"> and thus threatens our social welfare and national security</w:t>
+      </w:r>
+      <w:r>
+        <w:rPr>
+          <w:rFonts w:ascii="Times New Roman" w:hAnsi="Times New Roman" w:cs="Times New Roman"/>
+          <w:sz w:val="24"/>
+          <w:szCs w:val="24"/>
+        </w:rPr>
+        <w:t xml:space="preserve">. Small businesses and the nation are positioned as the victims.  Small businesses are victims because they are being systematically </w:t>
+      </w:r>
+      <w:r>
+        <w:rPr>
+          <w:rFonts w:ascii="Times New Roman" w:hAnsi="Times New Roman" w:cs="Times New Roman"/>
+          <w:sz w:val="24"/>
+          <w:szCs w:val="24"/>
+        </w:rPr>
+        <w:t xml:space="preserve">underfunded for research and development.  </w:t>
+      </w:r>
+      <w:r>
+        <w:rPr>
+          <w:rFonts w:ascii="Times New Roman" w:hAnsi="Times New Roman" w:cs="Times New Roman"/>
+          <w:sz w:val="24"/>
+          <w:szCs w:val="24"/>
+        </w:rPr>
+        <w:t>S</w:t>
+      </w:r>
+      <w:r>
+        <w:rPr>
+          <w:rFonts w:ascii="Times New Roman" w:hAnsi="Times New Roman" w:cs="Times New Roman"/>
+          <w:sz w:val="24"/>
+          <w:szCs w:val="24"/>
+        </w:rPr>
+        <w:t>ociety as a whole</w:t>
+      </w:r>
+      <w:r>
+        <w:rPr>
+          <w:rFonts w:ascii="Times New Roman" w:hAnsi="Times New Roman" w:cs="Times New Roman"/>
+          <w:sz w:val="24"/>
+          <w:szCs w:val="24"/>
+        </w:rPr>
+        <w:t xml:space="preserve"> is a victim because it is being prevented from benefiting from the potential innovations that small businesses can offer to </w:t>
+      </w:r>
+      <w:r>
+        <w:rPr>
+          <w:rFonts w:ascii="Times New Roman" w:hAnsi="Times New Roman" w:cs="Times New Roman"/>
+          <w:sz w:val="24"/>
+          <w:szCs w:val="24"/>
+        </w:rPr>
+        <w:t xml:space="preserve">increase </w:t>
+      </w:r>
+      <w:r>
+        <w:rPr>
+          <w:rFonts w:ascii="Times New Roman" w:hAnsi="Times New Roman" w:cs="Times New Roman"/>
+          <w:sz w:val="24"/>
+          <w:szCs w:val="24"/>
+        </w:rPr>
+        <w:t>social</w:t>
+      </w:r>
+      <w:r>
+        <w:rPr>
+          <w:rFonts w:ascii="Times New Roman" w:hAnsi="Times New Roman" w:cs="Times New Roman"/>
+          <w:sz w:val="24"/>
+          <w:szCs w:val="24"/>
+        </w:rPr>
+        <w:t xml:space="preserve"> welfare and </w:t>
+      </w:r>
+      <w:r>
+        <w:rPr>
+          <w:rFonts w:ascii="Times New Roman" w:hAnsi="Times New Roman" w:cs="Times New Roman"/>
+          <w:sz w:val="24"/>
+          <w:szCs w:val="24"/>
+        </w:rPr>
+        <w:t xml:space="preserve">address issues that threaten the </w:t>
+      </w:r>
+      <w:r>
+        <w:rPr>
+          <w:rFonts w:ascii="Times New Roman" w:hAnsi="Times New Roman" w:cs="Times New Roman"/>
+          <w:sz w:val="24"/>
+          <w:szCs w:val="24"/>
+        </w:rPr>
+        <w:t>security</w:t>
+      </w:r>
+      <w:r>
+        <w:rPr>
+          <w:rFonts w:ascii="Times New Roman" w:hAnsi="Times New Roman" w:cs="Times New Roman"/>
+          <w:sz w:val="24"/>
+          <w:szCs w:val="24"/>
+        </w:rPr>
+        <w:t xml:space="preserve"> of the nation</w:t>
+      </w:r>
+      <w:r>
+        <w:rPr>
+          <w:rFonts w:ascii="Times New Roman" w:hAnsi="Times New Roman" w:cs="Times New Roman"/>
+          <w:sz w:val="24"/>
+          <w:szCs w:val="24"/>
+        </w:rPr>
+        <w:t xml:space="preserve">.  </w:t>
+      </w:r>
+      <w:r>
+        <w:rPr>
+          <w:rFonts w:ascii="Times New Roman" w:hAnsi="Times New Roman" w:cs="Times New Roman"/>
+          <w:sz w:val="24"/>
+          <w:szCs w:val="24"/>
+        </w:rPr>
+        <w:t xml:space="preserve">The heroes of the narrative are the agency directors, deputy directors, and assistant directors who have the power and authority to correct the policy imperfections.  </w:t>
+      </w:r>
+      <w:r>
+        <w:rPr>
+          <w:rFonts w:ascii="Times New Roman" w:hAnsi="Times New Roman" w:cs="Times New Roman"/>
+          <w:sz w:val="24"/>
+          <w:szCs w:val="24"/>
+        </w:rPr>
+        <w:t xml:space="preserve">The setting of the narrative is the </w:t>
+      </w:r>
+      <w:r>
+        <w:rPr>
+          <w:rFonts w:ascii="Times New Roman" w:hAnsi="Times New Roman" w:cs="Times New Roman"/>
+          <w:sz w:val="24"/>
+          <w:szCs w:val="24"/>
+        </w:rPr>
+        <w:t>current situation the</w:t>
+      </w:r>
+      <w:r>
+        <w:rPr>
+          <w:rFonts w:ascii="Times New Roman" w:hAnsi="Times New Roman" w:cs="Times New Roman"/>
+          <w:sz w:val="24"/>
+          <w:szCs w:val="24"/>
+        </w:rPr>
+        <w:t xml:space="preserve"> United States</w:t>
+      </w:r>
+      <w:r>
+        <w:rPr>
+          <w:rFonts w:ascii="Times New Roman" w:hAnsi="Times New Roman" w:cs="Times New Roman"/>
+          <w:sz w:val="24"/>
+          <w:szCs w:val="24"/>
+        </w:rPr>
+        <w:t xml:space="preserve"> finds itself in regarding a variety of threats that it</w:t>
+      </w:r>
+      <w:r>
+        <w:rPr>
+          <w:rFonts w:ascii="Times New Roman" w:hAnsi="Times New Roman" w:cs="Times New Roman"/>
+          <w:sz w:val="24"/>
+          <w:szCs w:val="24"/>
+        </w:rPr>
+        <w:t xml:space="preserve"> faces in the </w:t>
+      </w:r>
+      <w:r>
+        <w:rPr>
+          <w:rFonts w:ascii="Times New Roman" w:hAnsi="Times New Roman" w:cs="Times New Roman"/>
+          <w:sz w:val="24"/>
+          <w:szCs w:val="24"/>
+        </w:rPr>
+        <w:t>present</w:t>
+      </w:r>
+      <w:r>
+        <w:rPr>
+          <w:rFonts w:ascii="Times New Roman" w:hAnsi="Times New Roman" w:cs="Times New Roman"/>
+          <w:sz w:val="24"/>
+          <w:szCs w:val="24"/>
+        </w:rPr>
+        <w:t xml:space="preserve"> global environment.  According to the plot of this narrative, many significant innovations that </w:t>
+      </w:r>
+      <w:r>
+        <w:rPr>
+          <w:rFonts w:ascii="Times New Roman" w:hAnsi="Times New Roman" w:cs="Times New Roman"/>
+          <w:sz w:val="24"/>
+          <w:szCs w:val="24"/>
+        </w:rPr>
+        <w:t>support national security</w:t>
+      </w:r>
+      <w:r>
+        <w:rPr>
+          <w:rFonts w:ascii="Times New Roman" w:hAnsi="Times New Roman" w:cs="Times New Roman"/>
+          <w:sz w:val="24"/>
+          <w:szCs w:val="24"/>
+        </w:rPr>
+        <w:t xml:space="preserve"> and form the foundation of our </w:t>
+      </w:r>
+      <w:r>
+        <w:rPr>
+          <w:rFonts w:ascii="Times New Roman" w:hAnsi="Times New Roman" w:cs="Times New Roman"/>
+          <w:sz w:val="24"/>
+          <w:szCs w:val="24"/>
+        </w:rPr>
+        <w:t xml:space="preserve">modern </w:t>
+      </w:r>
+      <w:r>
+        <w:rPr>
+          <w:rFonts w:ascii="Times New Roman" w:hAnsi="Times New Roman" w:cs="Times New Roman"/>
+          <w:sz w:val="24"/>
+          <w:szCs w:val="24"/>
+        </w:rPr>
+        <w:t xml:space="preserve">society are created by small businesses.  </w:t>
+      </w:r>
+      <w:proofErr w:type="gramStart"/>
+      <w:r>
+        <w:rPr>
+          <w:rFonts w:ascii="Times New Roman" w:hAnsi="Times New Roman" w:cs="Times New Roman"/>
+          <w:sz w:val="24"/>
+          <w:szCs w:val="24"/>
+        </w:rPr>
+        <w:t xml:space="preserve">Imperfections with the implementation of </w:t>
+      </w:r>
+      <w:proofErr w:type="spellStart"/>
+      <w:r>
+        <w:rPr>
+          <w:rFonts w:ascii="Times New Roman" w:hAnsi="Times New Roman" w:cs="Times New Roman"/>
+          <w:sz w:val="24"/>
+          <w:szCs w:val="24"/>
+        </w:rPr>
+        <w:t>Pub.L</w:t>
+      </w:r>
+      <w:proofErr w:type="spellEnd"/>
+      <w:r>
+        <w:rPr>
+          <w:rFonts w:ascii="Times New Roman" w:hAnsi="Times New Roman" w:cs="Times New Roman"/>
+          <w:sz w:val="24"/>
+          <w:szCs w:val="24"/>
+        </w:rPr>
+        <w:t>.</w:t>
+      </w:r>
+      <w:proofErr w:type="gramEnd"/>
+      <w:r>
+        <w:rPr>
+          <w:rFonts w:ascii="Times New Roman" w:hAnsi="Times New Roman" w:cs="Times New Roman"/>
+          <w:sz w:val="24"/>
+          <w:szCs w:val="24"/>
+        </w:rPr>
+        <w:t xml:space="preserve"> 97-219</w:t>
+      </w:r>
+      <w:r>
+        <w:rPr>
+          <w:rFonts w:ascii="Times New Roman" w:hAnsi="Times New Roman" w:cs="Times New Roman"/>
+          <w:sz w:val="24"/>
+          <w:szCs w:val="24"/>
+        </w:rPr>
+        <w:t xml:space="preserve"> </w:t>
+      </w:r>
+      <w:r>
+        <w:rPr>
+          <w:rFonts w:ascii="Times New Roman" w:hAnsi="Times New Roman" w:cs="Times New Roman"/>
+          <w:sz w:val="24"/>
+          <w:szCs w:val="24"/>
+        </w:rPr>
+        <w:t>permit</w:t>
+      </w:r>
+      <w:r>
+        <w:rPr>
+          <w:rFonts w:ascii="Times New Roman" w:hAnsi="Times New Roman" w:cs="Times New Roman"/>
+          <w:sz w:val="24"/>
+          <w:szCs w:val="24"/>
+        </w:rPr>
+        <w:t xml:space="preserve"> systemic </w:t>
+      </w:r>
+      <w:r>
+        <w:rPr>
+          <w:rFonts w:ascii="Times New Roman" w:hAnsi="Times New Roman" w:cs="Times New Roman"/>
+          <w:sz w:val="24"/>
+          <w:szCs w:val="24"/>
+        </w:rPr>
+        <w:t xml:space="preserve">biases </w:t>
+      </w:r>
+      <w:r>
+        <w:rPr>
+          <w:rFonts w:ascii="Times New Roman" w:hAnsi="Times New Roman" w:cs="Times New Roman"/>
+          <w:sz w:val="24"/>
+          <w:szCs w:val="24"/>
+        </w:rPr>
+        <w:t xml:space="preserve">in the bureaucracy to linger.  These biases </w:t>
+      </w:r>
+      <w:r>
+        <w:rPr>
+          <w:rFonts w:ascii="Times New Roman" w:hAnsi="Times New Roman" w:cs="Times New Roman"/>
+          <w:sz w:val="24"/>
+          <w:szCs w:val="24"/>
+        </w:rPr>
+        <w:t>prevent small businesses from receiving their fair share of federal funds for R&amp;D performed by industry.  The solution to the problem (i.e., moral) is a set of simple modifications that will eliminate these lingering biases</w:t>
+      </w:r>
+      <w:r>
+        <w:rPr>
+          <w:rFonts w:ascii="Times New Roman" w:hAnsi="Times New Roman" w:cs="Times New Roman"/>
+          <w:sz w:val="24"/>
+          <w:szCs w:val="24"/>
+        </w:rPr>
+        <w:t xml:space="preserve"> so that small businesses can receive their fair share of federal R&amp;D funding and produce the innovations that will help the nation deal with the threats it faces and enable </w:t>
+      </w:r>
+      <w:r>
+        <w:rPr>
+          <w:rFonts w:ascii="Times New Roman" w:hAnsi="Times New Roman" w:cs="Times New Roman"/>
+          <w:sz w:val="24"/>
+          <w:szCs w:val="24"/>
+        </w:rPr>
+        <w:t>the country</w:t>
+      </w:r>
+      <w:r>
+        <w:rPr>
+          <w:rFonts w:ascii="Times New Roman" w:hAnsi="Times New Roman" w:cs="Times New Roman"/>
+          <w:sz w:val="24"/>
+          <w:szCs w:val="24"/>
+        </w:rPr>
+        <w:t xml:space="preserve"> to continue enjoying the comforts of modern society provided by new technological innovations.</w:t>
+      </w:r>
+    </w:p>
+    <w:p>
+      <w:pPr>
+        <w:spacing w:line="276" w:lineRule="auto"/>
+        <w:rPr>
+          <w:rFonts w:ascii="Times New Roman" w:hAnsi="Times New Roman" w:cs="Times New Roman"/>
+          <w:sz w:val="24"/>
+          <w:szCs w:val="24"/>
+        </w:rPr>
+      </w:pPr>
+    </w:p>
+    <w:p>
+      <w:pPr>
+        <w:spacing w:line="276" w:lineRule="auto"/>
+        <w:rPr>
+          <w:rFonts w:ascii="Times New Roman" w:hAnsi="Times New Roman" w:cs="Times New Roman"/>
+          <w:sz w:val="24"/>
+          <w:szCs w:val="24"/>
+        </w:rPr>
+      </w:pPr>
+      <w:r>
+        <w:rPr>
+          <w:rFonts w:ascii="Times New Roman" w:hAnsi="Times New Roman" w:cs="Times New Roman"/>
+          <w:sz w:val="24"/>
+          <w:szCs w:val="24"/>
+        </w:rPr>
+        <w:t xml:space="preserve">Regarding social welfare, the </w:t>
+      </w:r>
+      <w:r>
+        <w:rPr>
+          <w:rFonts w:ascii="Times New Roman" w:hAnsi="Times New Roman" w:cs="Times New Roman"/>
+          <w:sz w:val="24"/>
+          <w:szCs w:val="24"/>
+        </w:rPr>
+        <w:t>public</w:t>
+      </w:r>
+      <w:r>
+        <w:rPr>
+          <w:rFonts w:ascii="Times New Roman" w:hAnsi="Times New Roman" w:cs="Times New Roman"/>
+          <w:sz w:val="24"/>
+          <w:szCs w:val="24"/>
+        </w:rPr>
+        <w:t xml:space="preserve"> sentiment is that small businesses are more effective and efficient innovators than small businesses.  </w:t>
+      </w:r>
+      <w:r>
+        <w:rPr>
+          <w:rFonts w:ascii="Times New Roman" w:hAnsi="Times New Roman" w:cs="Times New Roman"/>
+          <w:sz w:val="24"/>
+          <w:szCs w:val="24"/>
+        </w:rPr>
+        <w:t xml:space="preserve">History provides plenty of anecdotal examples to support this belief.  Many of the technologies that define modern society trace their origins to small businesses and independent inventors.  Examples include the gas mask, telephone, automobile, traffic signals, airplane, electronic television, and photocopiers.  More contemporary examples that reinforce the public’s perception of small business ingenuity include modern desktop computers, computer operating systems, and social media.  </w:t>
+      </w:r>
+    </w:p>
+    <w:p>
+      <w:pPr>
+        <w:spacing w:line="276" w:lineRule="auto"/>
+        <w:rPr>
+          <w:rFonts w:ascii="Times New Roman" w:hAnsi="Times New Roman" w:cs="Times New Roman"/>
+          <w:sz w:val="24"/>
+          <w:szCs w:val="24"/>
+        </w:rPr>
+      </w:pPr>
+    </w:p>
+    <w:p>
+      <w:pPr>
+        <w:spacing w:line="276" w:lineRule="auto"/>
+        <w:rPr>
+          <w:rFonts w:ascii="Times New Roman" w:hAnsi="Times New Roman" w:cs="Times New Roman"/>
+          <w:sz w:val="24"/>
+          <w:szCs w:val="24"/>
+        </w:rPr>
+      </w:pPr>
+      <w:r>
+        <w:rPr>
+          <w:rFonts w:ascii="Times New Roman" w:hAnsi="Times New Roman" w:cs="Times New Roman"/>
+          <w:sz w:val="24"/>
+          <w:szCs w:val="24"/>
+        </w:rPr>
+        <w:t xml:space="preserve">The current environment is particularly favorable for framing the problem in terms of national security.  The United States faces at least four major threats that </w:t>
+      </w:r>
+      <w:r>
+        <w:rPr>
+          <w:rFonts w:ascii="Times New Roman" w:hAnsi="Times New Roman" w:cs="Times New Roman"/>
+          <w:sz w:val="24"/>
+          <w:szCs w:val="24"/>
+        </w:rPr>
+        <w:t>appear to be</w:t>
+      </w:r>
+      <w:r>
+        <w:rPr>
+          <w:rFonts w:ascii="Times New Roman" w:hAnsi="Times New Roman" w:cs="Times New Roman"/>
+          <w:sz w:val="24"/>
+          <w:szCs w:val="24"/>
+        </w:rPr>
+        <w:t xml:space="preserve"> strong in the public conscious.  These threats are countries led by tyrants that are hostile to the United States, terrorists that w</w:t>
+      </w:r>
+      <w:r>
+        <w:rPr>
+          <w:rFonts w:ascii="Times New Roman" w:hAnsi="Times New Roman" w:cs="Times New Roman"/>
+          <w:sz w:val="24"/>
+          <w:szCs w:val="24"/>
+        </w:rPr>
+        <w:t>ant to harm the country and destroy our way of life, techno-criminals that seek to comprise the nation’s technological infrastructure for personal or political gain, and the implications of climate change that threaten our living environment</w:t>
+      </w:r>
+      <w:r>
+        <w:rPr>
+          <w:rFonts w:ascii="Times New Roman" w:hAnsi="Times New Roman" w:cs="Times New Roman"/>
+          <w:sz w:val="24"/>
+          <w:szCs w:val="24"/>
+        </w:rPr>
+        <w:t xml:space="preserve"> and have</w:t>
+      </w:r>
+      <w:r>
+        <w:rPr>
+          <w:rFonts w:ascii="Times New Roman" w:hAnsi="Times New Roman" w:cs="Times New Roman"/>
+          <w:sz w:val="24"/>
+          <w:szCs w:val="24"/>
+        </w:rPr>
+        <w:t xml:space="preserve"> the potential to create conflict over resources. </w:t>
+      </w:r>
+      <w:r>
+        <w:rPr>
+          <w:rFonts w:ascii="Times New Roman" w:hAnsi="Times New Roman" w:cs="Times New Roman"/>
+          <w:sz w:val="24"/>
+          <w:szCs w:val="24"/>
+        </w:rPr>
+        <w:t xml:space="preserve">  </w:t>
+      </w:r>
+      <w:r>
+        <w:rPr>
+          <w:rFonts w:ascii="Times New Roman" w:hAnsi="Times New Roman" w:cs="Times New Roman"/>
+          <w:sz w:val="24"/>
+          <w:szCs w:val="24"/>
+        </w:rPr>
+        <w:t xml:space="preserve">While the causes of these threats vary, the solution to all of them will likely involve technology.  </w:t>
+      </w:r>
+    </w:p>
+    <w:p>
+      <w:pPr>
+        <w:spacing w:line="276" w:lineRule="auto"/>
+        <w:rPr>
+          <w:rFonts w:ascii="Times New Roman" w:hAnsi="Times New Roman" w:cs="Times New Roman"/>
+          <w:sz w:val="24"/>
+          <w:szCs w:val="24"/>
+        </w:rPr>
+      </w:pPr>
+    </w:p>
+    <w:p>
+      <w:pPr>
+        <w:spacing w:line="276" w:lineRule="auto"/>
+        <w:rPr>
+          <w:rFonts w:ascii="Times New Roman" w:hAnsi="Times New Roman" w:cs="Times New Roman"/>
+          <w:sz w:val="24"/>
+          <w:szCs w:val="24"/>
+        </w:rPr>
+      </w:pPr>
+      <w:r>
+        <w:rPr>
+          <w:rFonts w:ascii="Times New Roman" w:hAnsi="Times New Roman" w:cs="Times New Roman"/>
+          <w:sz w:val="24"/>
+          <w:szCs w:val="24"/>
+        </w:rPr>
+        <w:t>Referring to these threats as the four T</w:t>
+      </w:r>
+      <w:r>
+        <w:rPr>
+          <w:rFonts w:ascii="Times New Roman" w:hAnsi="Times New Roman" w:cs="Times New Roman"/>
+          <w:sz w:val="24"/>
+          <w:szCs w:val="24"/>
+        </w:rPr>
+        <w:t>’</w:t>
+      </w:r>
+      <w:r>
+        <w:rPr>
+          <w:rFonts w:ascii="Times New Roman" w:hAnsi="Times New Roman" w:cs="Times New Roman"/>
+          <w:sz w:val="24"/>
+          <w:szCs w:val="24"/>
+        </w:rPr>
+        <w:t xml:space="preserve">s (i.e., tyrants, terrorism, techno-criminals, and temperature, respectively) should help the public and policymakers to easily remember them.  Using images and terms as forms of synecdoche </w:t>
+      </w:r>
+      <w:r>
+        <w:rPr>
+          <w:rFonts w:ascii="Times New Roman" w:hAnsi="Times New Roman" w:cs="Times New Roman"/>
+          <w:sz w:val="24"/>
+          <w:szCs w:val="24"/>
+        </w:rPr>
+        <w:t xml:space="preserve">can further strengthen the perception of importance of these threats by imparting emotional content to them and triggering System 1 thinking in policymakers.  Russian President </w:t>
+      </w:r>
+      <w:proofErr w:type="spellStart"/>
+      <w:r>
+        <w:rPr>
+          <w:rFonts w:ascii="Times New Roman" w:hAnsi="Times New Roman" w:cs="Times New Roman"/>
+          <w:sz w:val="24"/>
+          <w:szCs w:val="24"/>
+        </w:rPr>
+        <w:t>Vladmir</w:t>
+      </w:r>
+      <w:proofErr w:type="spellEnd"/>
+      <w:r>
+        <w:rPr>
+          <w:rFonts w:ascii="Times New Roman" w:hAnsi="Times New Roman" w:cs="Times New Roman"/>
+          <w:sz w:val="24"/>
+          <w:szCs w:val="24"/>
+        </w:rPr>
+        <w:t xml:space="preserve"> Putin is an effective stand in for tyrants</w:t>
+      </w:r>
+      <w:r>
+        <w:rPr>
+          <w:rFonts w:ascii="Times New Roman" w:hAnsi="Times New Roman" w:cs="Times New Roman"/>
+          <w:sz w:val="24"/>
+          <w:szCs w:val="24"/>
+        </w:rPr>
+        <w:t xml:space="preserve"> because of current tension</w:t>
+      </w:r>
+      <w:r>
+        <w:rPr>
+          <w:rFonts w:ascii="Times New Roman" w:hAnsi="Times New Roman" w:cs="Times New Roman"/>
+          <w:sz w:val="24"/>
+          <w:szCs w:val="24"/>
+        </w:rPr>
+        <w:t>s</w:t>
+      </w:r>
+      <w:r>
+        <w:rPr>
+          <w:rFonts w:ascii="Times New Roman" w:hAnsi="Times New Roman" w:cs="Times New Roman"/>
+          <w:sz w:val="24"/>
+          <w:szCs w:val="24"/>
+        </w:rPr>
+        <w:t xml:space="preserve"> in the relations between the U.S. and Russia</w:t>
+      </w:r>
+      <w:r>
+        <w:rPr>
+          <w:rFonts w:ascii="Times New Roman" w:hAnsi="Times New Roman" w:cs="Times New Roman"/>
+          <w:sz w:val="24"/>
+          <w:szCs w:val="24"/>
+        </w:rPr>
+        <w:t xml:space="preserve">.  </w:t>
+      </w:r>
+      <w:r>
+        <w:rPr>
+          <w:rFonts w:ascii="Times New Roman" w:hAnsi="Times New Roman" w:cs="Times New Roman"/>
+          <w:sz w:val="24"/>
+          <w:szCs w:val="24"/>
+        </w:rPr>
+        <w:t>Moreover, many national security experts seem to</w:t>
+      </w:r>
+      <w:r>
+        <w:rPr>
+          <w:rFonts w:ascii="Times New Roman" w:hAnsi="Times New Roman" w:cs="Times New Roman"/>
+          <w:sz w:val="24"/>
+          <w:szCs w:val="24"/>
+        </w:rPr>
+        <w:t xml:space="preserve"> have a very dim opinion of him.  </w:t>
+      </w:r>
+      <w:r>
+        <w:rPr>
+          <w:rFonts w:ascii="Times New Roman" w:hAnsi="Times New Roman" w:cs="Times New Roman"/>
+          <w:sz w:val="24"/>
+          <w:szCs w:val="24"/>
+        </w:rPr>
+        <w:t xml:space="preserve">The attack on the World Trade Center on September 11, 2001 and the images associated with it </w:t>
+      </w:r>
+      <w:r>
+        <w:rPr>
+          <w:rFonts w:ascii="Times New Roman" w:hAnsi="Times New Roman" w:cs="Times New Roman"/>
+          <w:sz w:val="24"/>
+          <w:szCs w:val="24"/>
+        </w:rPr>
+        <w:t>are</w:t>
+      </w:r>
+      <w:r>
+        <w:rPr>
+          <w:rFonts w:ascii="Times New Roman" w:hAnsi="Times New Roman" w:cs="Times New Roman"/>
+          <w:sz w:val="24"/>
+          <w:szCs w:val="24"/>
+        </w:rPr>
+        <w:t xml:space="preserve"> </w:t>
+      </w:r>
+      <w:r>
+        <w:rPr>
+          <w:rFonts w:ascii="Times New Roman" w:hAnsi="Times New Roman" w:cs="Times New Roman"/>
+          <w:sz w:val="24"/>
+          <w:szCs w:val="24"/>
+        </w:rPr>
+        <w:t xml:space="preserve">emotionally </w:t>
+      </w:r>
+      <w:r>
+        <w:rPr>
+          <w:rFonts w:ascii="Times New Roman" w:hAnsi="Times New Roman" w:cs="Times New Roman"/>
+          <w:sz w:val="24"/>
+          <w:szCs w:val="24"/>
+        </w:rPr>
+        <w:t>powerful representati</w:t>
+      </w:r>
+      <w:r>
+        <w:rPr>
+          <w:rFonts w:ascii="Times New Roman" w:hAnsi="Times New Roman" w:cs="Times New Roman"/>
+          <w:sz w:val="24"/>
+          <w:szCs w:val="24"/>
+        </w:rPr>
+        <w:t>ons</w:t>
+      </w:r>
+      <w:r>
+        <w:rPr>
+          <w:rFonts w:ascii="Times New Roman" w:hAnsi="Times New Roman" w:cs="Times New Roman"/>
+          <w:sz w:val="24"/>
+          <w:szCs w:val="24"/>
+        </w:rPr>
+        <w:t xml:space="preserve"> of all forms of terrorism.</w:t>
+      </w:r>
+      <w:r>
+        <w:rPr>
+          <w:rFonts w:ascii="Times New Roman" w:hAnsi="Times New Roman" w:cs="Times New Roman"/>
+          <w:sz w:val="24"/>
+          <w:szCs w:val="24"/>
+        </w:rPr>
+        <w:t xml:space="preserve">  It was one of the most dramatic and deadly terrorist attacks in the nation’s history.  The attack resulted in significant changes to our society that are still felt to this day.</w:t>
+      </w:r>
+      <w:r>
+        <w:rPr>
+          <w:rFonts w:ascii="Times New Roman" w:hAnsi="Times New Roman" w:cs="Times New Roman"/>
+          <w:sz w:val="24"/>
+          <w:szCs w:val="24"/>
+        </w:rPr>
+        <w:t xml:space="preserve">  Even though climate change encompasses more than just temperature changes, temperature is something that the public readily comprehends and experiences, and thus it functions as a useful representation of the climate change issue</w:t>
+      </w:r>
+      <w:r>
+        <w:rPr>
+          <w:rFonts w:ascii="Times New Roman" w:hAnsi="Times New Roman" w:cs="Times New Roman"/>
+          <w:sz w:val="24"/>
+          <w:szCs w:val="24"/>
+        </w:rPr>
+        <w:t xml:space="preserve"> as a whole</w:t>
+      </w:r>
+      <w:r>
+        <w:rPr>
+          <w:rFonts w:ascii="Times New Roman" w:hAnsi="Times New Roman" w:cs="Times New Roman"/>
+          <w:sz w:val="24"/>
+          <w:szCs w:val="24"/>
+        </w:rPr>
+        <w:t>.</w:t>
+      </w:r>
+    </w:p>
+    <w:p>
+      <w:pPr>
+        <w:spacing w:line="276" w:lineRule="auto"/>
+        <w:rPr>
+          <w:rFonts w:ascii="Times New Roman" w:hAnsi="Times New Roman" w:cs="Times New Roman"/>
+          <w:sz w:val="24"/>
+          <w:szCs w:val="24"/>
+        </w:rPr>
+      </w:pPr>
+    </w:p>
+    <w:p>
+      <w:pPr>
+        <w:spacing w:line="276" w:lineRule="auto"/>
+        <w:rPr>
+          <w:rFonts w:ascii="Times New Roman" w:hAnsi="Times New Roman" w:cs="Times New Roman"/>
+          <w:sz w:val="24"/>
+          <w:szCs w:val="24"/>
+        </w:rPr>
+      </w:pPr>
+      <w:r>
+        <w:rPr>
+          <w:rFonts w:ascii="Times New Roman" w:hAnsi="Times New Roman" w:cs="Times New Roman"/>
+          <w:sz w:val="24"/>
+          <w:szCs w:val="24"/>
+        </w:rPr>
+        <w:t xml:space="preserve">Because the issue of reforms to </w:t>
+      </w:r>
+      <w:proofErr w:type="spellStart"/>
+      <w:r>
+        <w:rPr>
+          <w:rFonts w:ascii="Times New Roman" w:hAnsi="Times New Roman" w:cs="Times New Roman"/>
+          <w:sz w:val="24"/>
+          <w:szCs w:val="24"/>
+        </w:rPr>
+        <w:t>Pub.L</w:t>
+      </w:r>
+      <w:proofErr w:type="spellEnd"/>
+      <w:r>
+        <w:rPr>
+          <w:rFonts w:ascii="Times New Roman" w:hAnsi="Times New Roman" w:cs="Times New Roman"/>
+          <w:sz w:val="24"/>
+          <w:szCs w:val="24"/>
+        </w:rPr>
+        <w:t xml:space="preserve">. 97-219 is technical in nature and rather abstract, I recommend employing a metaphor to concisely convey the challenge.  </w:t>
+      </w:r>
+      <w:r>
+        <w:rPr>
+          <w:rFonts w:ascii="Times New Roman" w:hAnsi="Times New Roman" w:cs="Times New Roman"/>
+          <w:sz w:val="24"/>
+          <w:szCs w:val="24"/>
+        </w:rPr>
+        <w:t>A strong metaphor will impart additional emotional content</w:t>
+      </w:r>
+      <w:r>
+        <w:rPr>
+          <w:rFonts w:ascii="Times New Roman" w:hAnsi="Times New Roman" w:cs="Times New Roman"/>
+          <w:sz w:val="24"/>
+          <w:szCs w:val="24"/>
+        </w:rPr>
+        <w:t xml:space="preserve"> and social context</w:t>
+      </w:r>
+      <w:r>
+        <w:rPr>
+          <w:rFonts w:ascii="Times New Roman" w:hAnsi="Times New Roman" w:cs="Times New Roman"/>
+          <w:sz w:val="24"/>
+          <w:szCs w:val="24"/>
+        </w:rPr>
+        <w:t xml:space="preserve"> to the issue and is more likely to resonate with policymakers. </w:t>
+      </w:r>
+      <w:r>
+        <w:rPr>
+          <w:rFonts w:ascii="Times New Roman" w:hAnsi="Times New Roman" w:cs="Times New Roman"/>
+          <w:sz w:val="24"/>
+          <w:szCs w:val="24"/>
+        </w:rPr>
+        <w:t>I suggest likening the situation to being out on a boat</w:t>
+      </w:r>
+      <w:r>
+        <w:rPr>
+          <w:rFonts w:ascii="Times New Roman" w:hAnsi="Times New Roman" w:cs="Times New Roman"/>
+          <w:sz w:val="24"/>
+          <w:szCs w:val="24"/>
+        </w:rPr>
+        <w:t xml:space="preserve"> and suddenly finding ourselves in rough waters.  There is a terrible storm barreling down on us and we</w:t>
+      </w:r>
+      <w:r>
+        <w:rPr>
+          <w:rFonts w:ascii="Times New Roman" w:hAnsi="Times New Roman" w:cs="Times New Roman"/>
+          <w:sz w:val="24"/>
+          <w:szCs w:val="24"/>
+        </w:rPr>
+        <w:t>’</w:t>
+      </w:r>
+      <w:r>
+        <w:rPr>
+          <w:rFonts w:ascii="Times New Roman" w:hAnsi="Times New Roman" w:cs="Times New Roman"/>
+          <w:sz w:val="24"/>
+          <w:szCs w:val="24"/>
+        </w:rPr>
+        <w:t>re trying to stay ahead of it.  But for some reason we’re operating one of our engines (i.e., small business innovation) at only 45 per</w:t>
+      </w:r>
+      <w:r>
+        <w:rPr>
+          <w:rFonts w:ascii="Times New Roman" w:hAnsi="Times New Roman" w:cs="Times New Roman"/>
+          <w:sz w:val="24"/>
+          <w:szCs w:val="24"/>
+        </w:rPr>
+        <w:t>cent of capacity and we haven’t filled the gas tank all the way to full</w:t>
+      </w:r>
+      <w:r>
+        <w:rPr>
+          <w:rFonts w:ascii="Times New Roman" w:hAnsi="Times New Roman" w:cs="Times New Roman"/>
+          <w:sz w:val="24"/>
+          <w:szCs w:val="24"/>
+        </w:rPr>
+        <w:t xml:space="preserve"> (i.e., fair share of federal R&amp;D </w:t>
+      </w:r>
+      <w:proofErr w:type="spellStart"/>
+      <w:r>
+        <w:rPr>
+          <w:rFonts w:ascii="Times New Roman" w:hAnsi="Times New Roman" w:cs="Times New Roman"/>
+          <w:sz w:val="24"/>
+          <w:szCs w:val="24"/>
+        </w:rPr>
+        <w:t>runding</w:t>
+      </w:r>
+      <w:proofErr w:type="spellEnd"/>
+      <w:r>
+        <w:rPr>
+          <w:rFonts w:ascii="Times New Roman" w:hAnsi="Times New Roman" w:cs="Times New Roman"/>
+          <w:sz w:val="24"/>
+          <w:szCs w:val="24"/>
+        </w:rPr>
+        <w:t>)</w:t>
+      </w:r>
+      <w:r>
+        <w:rPr>
+          <w:rFonts w:ascii="Times New Roman" w:hAnsi="Times New Roman" w:cs="Times New Roman"/>
+          <w:sz w:val="24"/>
+          <w:szCs w:val="24"/>
+        </w:rPr>
+        <w:t>.  Moreover, we’ve inadvertently dropped an anchor (i.e., the minimum set-aside) which is further hampering our efforts to speed ahead of the impending storm.</w:t>
+      </w:r>
+    </w:p>
+    <w:p>
+      <w:pPr>
+        <w:spacing w:line="276" w:lineRule="auto"/>
+        <w:rPr>
+          <w:rFonts w:ascii="Times New Roman" w:hAnsi="Times New Roman" w:cs="Times New Roman"/>
+          <w:sz w:val="24"/>
+          <w:szCs w:val="24"/>
+        </w:rPr>
+      </w:pPr>
+    </w:p>
+    <w:p>
+      <w:pPr>
+        <w:spacing w:after="120" w:line="276" w:lineRule="auto"/>
+        <w:rPr>
+          <w:rFonts w:ascii="Times New Roman" w:hAnsi="Times New Roman" w:cs="Times New Roman"/>
+          <w:b/>
+          <w:sz w:val="24"/>
+          <w:szCs w:val="24"/>
+        </w:rPr>
+      </w:pPr>
+      <w:r>
+        <w:rPr>
+          <w:rFonts w:ascii="Times New Roman" w:hAnsi="Times New Roman" w:cs="Times New Roman"/>
+          <w:b/>
+          <w:sz w:val="24"/>
+          <w:szCs w:val="24"/>
+        </w:rPr>
+        <w:t>Proposed Policy Changes</w:t>
+      </w:r>
+    </w:p>
+    <w:p>
+      <w:pPr>
+        <w:spacing w:line="276" w:lineRule="auto"/>
+        <w:rPr>
+          <w:rFonts w:ascii="Times New Roman" w:hAnsi="Times New Roman" w:cs="Times New Roman"/>
+          <w:sz w:val="24"/>
+          <w:szCs w:val="24"/>
+        </w:rPr>
+      </w:pPr>
+      <w:r>
+        <w:rPr>
+          <w:rFonts w:ascii="Times New Roman" w:hAnsi="Times New Roman" w:cs="Times New Roman"/>
+          <w:sz w:val="24"/>
+          <w:szCs w:val="24"/>
+        </w:rPr>
+        <w:t xml:space="preserve">I </w:t>
+      </w:r>
+      <w:r>
+        <w:rPr>
+          <w:rFonts w:ascii="Times New Roman" w:hAnsi="Times New Roman" w:cs="Times New Roman"/>
+          <w:sz w:val="24"/>
+          <w:szCs w:val="24"/>
+        </w:rPr>
+        <w:t xml:space="preserve">recommend </w:t>
+      </w:r>
+      <w:r>
+        <w:rPr>
+          <w:rFonts w:ascii="Times New Roman" w:hAnsi="Times New Roman" w:cs="Times New Roman"/>
+          <w:sz w:val="24"/>
+          <w:szCs w:val="24"/>
+        </w:rPr>
+        <w:t>suggest several specific policy changes to address the problems detailed above.</w:t>
+      </w:r>
+      <w:r>
+        <w:rPr>
+          <w:rFonts w:ascii="Times New Roman" w:hAnsi="Times New Roman" w:cs="Times New Roman"/>
+          <w:sz w:val="24"/>
+          <w:szCs w:val="24"/>
+        </w:rPr>
+        <w:t xml:space="preserve">  Rather than eliminate the minimum set-aside, which will likely encounter significant opposition, I recommend balancing it by </w:t>
+      </w:r>
+      <w:r>
+        <w:rPr>
+          <w:rFonts w:ascii="Times New Roman" w:hAnsi="Times New Roman" w:cs="Times New Roman"/>
+          <w:sz w:val="24"/>
+          <w:szCs w:val="24"/>
+        </w:rPr>
+        <w:t>specifying an upper limit for</w:t>
+      </w:r>
+      <w:r>
+        <w:rPr>
+          <w:rFonts w:ascii="Times New Roman" w:hAnsi="Times New Roman" w:cs="Times New Roman"/>
+          <w:sz w:val="24"/>
+          <w:szCs w:val="24"/>
+        </w:rPr>
+        <w:t xml:space="preserve"> the total annual SBIR funding.  The </w:t>
+      </w:r>
+      <w:r>
+        <w:rPr>
+          <w:rFonts w:ascii="Times New Roman" w:hAnsi="Times New Roman" w:cs="Times New Roman"/>
+          <w:sz w:val="24"/>
+          <w:szCs w:val="24"/>
+        </w:rPr>
+        <w:t>upper limit</w:t>
+      </w:r>
+      <w:r>
+        <w:rPr>
+          <w:rFonts w:ascii="Times New Roman" w:hAnsi="Times New Roman" w:cs="Times New Roman"/>
+          <w:sz w:val="24"/>
+          <w:szCs w:val="24"/>
+        </w:rPr>
+        <w:t xml:space="preserve"> for the </w:t>
+      </w:r>
+      <w:r>
+        <w:rPr>
+          <w:rFonts w:ascii="Times New Roman" w:hAnsi="Times New Roman" w:cs="Times New Roman"/>
+          <w:sz w:val="24"/>
+          <w:szCs w:val="24"/>
+        </w:rPr>
+        <w:t>pendi</w:t>
+      </w:r>
+      <w:r>
+        <w:rPr>
+          <w:rFonts w:ascii="Times New Roman" w:hAnsi="Times New Roman" w:cs="Times New Roman"/>
+          <w:sz w:val="24"/>
+          <w:szCs w:val="24"/>
+        </w:rPr>
+        <w:t xml:space="preserve">ng fiscal year should be based on </w:t>
+      </w:r>
+      <w:r>
+        <w:rPr>
+          <w:rFonts w:ascii="Times New Roman" w:hAnsi="Times New Roman" w:cs="Times New Roman"/>
+          <w:sz w:val="24"/>
+          <w:szCs w:val="24"/>
+        </w:rPr>
+        <w:t xml:space="preserve">the </w:t>
+      </w:r>
+      <w:r>
+        <w:rPr>
+          <w:rFonts w:ascii="Times New Roman" w:hAnsi="Times New Roman" w:cs="Times New Roman"/>
+          <w:sz w:val="24"/>
+          <w:szCs w:val="24"/>
+        </w:rPr>
+        <w:t>ratio</w:t>
+      </w:r>
+      <w:r>
+        <w:rPr>
+          <w:rFonts w:ascii="Times New Roman" w:hAnsi="Times New Roman" w:cs="Times New Roman"/>
+          <w:sz w:val="24"/>
+          <w:szCs w:val="24"/>
+        </w:rPr>
+        <w:t xml:space="preserve"> of proposals from small </w:t>
+      </w:r>
+      <w:r>
+        <w:rPr>
+          <w:rFonts w:ascii="Times New Roman" w:hAnsi="Times New Roman" w:cs="Times New Roman"/>
+          <w:sz w:val="24"/>
+          <w:szCs w:val="24"/>
+        </w:rPr>
         <w:lastRenderedPageBreak/>
-        <w:t xml:space="preserve">Issue </w:t>
-      </w:r>
-      <w:r>
-        <w:rPr>
-          <w:rFonts w:ascii="Times New Roman" w:hAnsi="Times New Roman" w:cs="Times New Roman"/>
-          <w:b/>
-          <w:sz w:val="24"/>
-          <w:szCs w:val="24"/>
-        </w:rPr>
-        <w:t>Framing</w:t>
-      </w:r>
-    </w:p>
-    <w:p>
-      <w:pPr>
-        <w:spacing w:line="276" w:lineRule="auto"/>
-        <w:rPr>
-          <w:rFonts w:ascii="Times New Roman" w:hAnsi="Times New Roman" w:cs="Times New Roman"/>
-          <w:sz w:val="24"/>
-          <w:szCs w:val="24"/>
-        </w:rPr>
-      </w:pPr>
-      <w:r>
-        <w:rPr>
-          <w:rFonts w:ascii="Times New Roman" w:hAnsi="Times New Roman" w:cs="Times New Roman"/>
-          <w:sz w:val="24"/>
-          <w:szCs w:val="24"/>
-        </w:rPr>
-        <w:t>E</w:t>
-      </w:r>
-      <w:r>
-        <w:rPr>
-          <w:rFonts w:ascii="Times New Roman" w:hAnsi="Times New Roman" w:cs="Times New Roman"/>
-          <w:sz w:val="24"/>
-          <w:szCs w:val="24"/>
-        </w:rPr>
-        <w:t xml:space="preserve">fforts to effectuate policy changes to correct these problems </w:t>
-      </w:r>
-      <w:r>
-        <w:rPr>
-          <w:rFonts w:ascii="Times New Roman" w:hAnsi="Times New Roman" w:cs="Times New Roman"/>
-          <w:sz w:val="24"/>
-          <w:szCs w:val="24"/>
-        </w:rPr>
-        <w:t>that</w:t>
-      </w:r>
-      <w:r>
-        <w:rPr>
-          <w:rFonts w:ascii="Times New Roman" w:hAnsi="Times New Roman" w:cs="Times New Roman"/>
-          <w:sz w:val="24"/>
-          <w:szCs w:val="24"/>
-        </w:rPr>
-        <w:t xml:space="preserve"> frame the issue </w:t>
-      </w:r>
-      <w:r>
-        <w:rPr>
-          <w:rFonts w:ascii="Times New Roman" w:hAnsi="Times New Roman" w:cs="Times New Roman"/>
-          <w:sz w:val="24"/>
-          <w:szCs w:val="24"/>
-        </w:rPr>
-        <w:t xml:space="preserve">thematically </w:t>
-      </w:r>
-      <w:r>
-        <w:rPr>
-          <w:rFonts w:ascii="Times New Roman" w:hAnsi="Times New Roman" w:cs="Times New Roman"/>
-          <w:sz w:val="24"/>
-          <w:szCs w:val="24"/>
-        </w:rPr>
-        <w:t xml:space="preserve">in terms of </w:t>
-      </w:r>
-      <w:r>
-        <w:rPr>
-          <w:rFonts w:ascii="Times New Roman" w:hAnsi="Times New Roman" w:cs="Times New Roman"/>
-          <w:sz w:val="24"/>
-          <w:szCs w:val="24"/>
-        </w:rPr>
-        <w:t>the social welfare and security of the United States</w:t>
-      </w:r>
-      <w:r>
-        <w:rPr>
-          <w:rFonts w:ascii="Times New Roman" w:hAnsi="Times New Roman" w:cs="Times New Roman"/>
-          <w:sz w:val="24"/>
-          <w:szCs w:val="24"/>
-        </w:rPr>
-        <w:t xml:space="preserve"> </w:t>
-      </w:r>
-      <w:r>
-        <w:rPr>
-          <w:rFonts w:ascii="Times New Roman" w:hAnsi="Times New Roman" w:cs="Times New Roman"/>
-          <w:sz w:val="24"/>
-          <w:szCs w:val="24"/>
-        </w:rPr>
-        <w:t>should</w:t>
-      </w:r>
-      <w:r>
-        <w:rPr>
-          <w:rFonts w:ascii="Times New Roman" w:hAnsi="Times New Roman" w:cs="Times New Roman"/>
-          <w:sz w:val="24"/>
-          <w:szCs w:val="24"/>
-        </w:rPr>
-        <w:t xml:space="preserve"> have a reasonably high chance of success</w:t>
-      </w:r>
-      <w:r>
-        <w:rPr>
-          <w:rFonts w:ascii="Times New Roman" w:hAnsi="Times New Roman" w:cs="Times New Roman"/>
-          <w:sz w:val="24"/>
-          <w:szCs w:val="24"/>
-        </w:rPr>
-        <w:t>.</w:t>
-      </w:r>
-      <w:r>
-        <w:rPr>
-          <w:rFonts w:ascii="Times New Roman" w:hAnsi="Times New Roman" w:cs="Times New Roman"/>
-          <w:sz w:val="24"/>
-          <w:szCs w:val="24"/>
-        </w:rPr>
-        <w:t xml:space="preserve">  </w:t>
-      </w:r>
-      <w:r>
-        <w:rPr>
-          <w:rFonts w:ascii="Times New Roman" w:hAnsi="Times New Roman" w:cs="Times New Roman"/>
-          <w:sz w:val="24"/>
-          <w:szCs w:val="24"/>
-        </w:rPr>
-        <w:t xml:space="preserve">Proponents of the policy during its </w:t>
-      </w:r>
-      <w:r>
-        <w:rPr>
-          <w:rFonts w:ascii="Times New Roman" w:hAnsi="Times New Roman" w:cs="Times New Roman"/>
-          <w:sz w:val="24"/>
-          <w:szCs w:val="24"/>
-        </w:rPr>
-        <w:t xml:space="preserve">initial </w:t>
-      </w:r>
-      <w:r>
-        <w:rPr>
-          <w:rFonts w:ascii="Times New Roman" w:hAnsi="Times New Roman" w:cs="Times New Roman"/>
-          <w:sz w:val="24"/>
-          <w:szCs w:val="24"/>
-        </w:rPr>
-        <w:t>consideration in 1981 were successful in framing the debate in terms of s</w:t>
-      </w:r>
-      <w:r>
-        <w:rPr>
-          <w:rFonts w:ascii="Times New Roman" w:hAnsi="Times New Roman" w:cs="Times New Roman"/>
-          <w:sz w:val="24"/>
-          <w:szCs w:val="24"/>
-        </w:rPr>
-        <w:t>ocial we</w:t>
-      </w:r>
-      <w:r>
-        <w:rPr>
-          <w:rFonts w:ascii="Times New Roman" w:hAnsi="Times New Roman" w:cs="Times New Roman"/>
-          <w:sz w:val="24"/>
-          <w:szCs w:val="24"/>
-        </w:rPr>
-        <w:t>lfare and national security.  The economic recession and indicators of weakening global dominance created the circumstances for making such framing very effective.  The current environment is still very conducive to such framing but for different reasons.</w:t>
-      </w:r>
-    </w:p>
-    <w:p>
-      <w:pPr>
-        <w:spacing w:line="276" w:lineRule="auto"/>
-        <w:rPr>
-          <w:rFonts w:ascii="Times New Roman" w:hAnsi="Times New Roman" w:cs="Times New Roman"/>
-          <w:sz w:val="24"/>
-          <w:szCs w:val="24"/>
-        </w:rPr>
-      </w:pPr>
-    </w:p>
-    <w:p>
-      <w:pPr>
-        <w:spacing w:line="276" w:lineRule="auto"/>
-        <w:rPr>
-          <w:rFonts w:ascii="Times New Roman" w:hAnsi="Times New Roman" w:cs="Times New Roman"/>
-          <w:sz w:val="24"/>
-          <w:szCs w:val="24"/>
-        </w:rPr>
-      </w:pPr>
-      <w:r>
-        <w:rPr>
-          <w:rFonts w:ascii="Times New Roman" w:hAnsi="Times New Roman" w:cs="Times New Roman"/>
-          <w:sz w:val="24"/>
-          <w:szCs w:val="24"/>
-        </w:rPr>
-        <w:t xml:space="preserve">The strategy for moving the policy problem and proposed solution to the decision agenda entails creating a narrative that casts </w:t>
-      </w:r>
-      <w:r>
-        <w:rPr>
-          <w:rFonts w:ascii="Times New Roman" w:hAnsi="Times New Roman" w:cs="Times New Roman"/>
-          <w:sz w:val="24"/>
-          <w:szCs w:val="24"/>
-        </w:rPr>
-        <w:t xml:space="preserve">as the villain </w:t>
-      </w:r>
-      <w:r>
-        <w:rPr>
-          <w:rFonts w:ascii="Times New Roman" w:hAnsi="Times New Roman" w:cs="Times New Roman"/>
-          <w:sz w:val="24"/>
-          <w:szCs w:val="24"/>
-        </w:rPr>
-        <w:t>the</w:t>
-      </w:r>
-      <w:r>
-        <w:rPr>
-          <w:rFonts w:ascii="Times New Roman" w:hAnsi="Times New Roman" w:cs="Times New Roman"/>
-          <w:sz w:val="24"/>
-          <w:szCs w:val="24"/>
-        </w:rPr>
-        <w:t xml:space="preserve"> </w:t>
-      </w:r>
-      <w:r>
-        <w:rPr>
-          <w:rFonts w:ascii="Times New Roman" w:hAnsi="Times New Roman" w:cs="Times New Roman"/>
-          <w:sz w:val="24"/>
-          <w:szCs w:val="24"/>
-        </w:rPr>
-        <w:t>imperfections in the current policy that prevent small businesses from receiving their fair share of federal funds for research and development</w:t>
-      </w:r>
-      <w:r>
-        <w:rPr>
-          <w:rFonts w:ascii="Times New Roman" w:hAnsi="Times New Roman" w:cs="Times New Roman"/>
-          <w:sz w:val="24"/>
-          <w:szCs w:val="24"/>
-        </w:rPr>
-        <w:t xml:space="preserve"> and thus threatens our social welfare and national security</w:t>
-      </w:r>
-      <w:r>
-        <w:rPr>
-          <w:rFonts w:ascii="Times New Roman" w:hAnsi="Times New Roman" w:cs="Times New Roman"/>
-          <w:sz w:val="24"/>
-          <w:szCs w:val="24"/>
-        </w:rPr>
-        <w:t xml:space="preserve">. Small businesses and the nation are positioned as the victims.  Small businesses are victims because they are being systematically </w:t>
-      </w:r>
-      <w:r>
-        <w:rPr>
-          <w:rFonts w:ascii="Times New Roman" w:hAnsi="Times New Roman" w:cs="Times New Roman"/>
-          <w:sz w:val="24"/>
-          <w:szCs w:val="24"/>
-        </w:rPr>
-        <w:t xml:space="preserve">underfunded for research and development.  </w:t>
-      </w:r>
-      <w:r>
-        <w:rPr>
-          <w:rFonts w:ascii="Times New Roman" w:hAnsi="Times New Roman" w:cs="Times New Roman"/>
-          <w:sz w:val="24"/>
-          <w:szCs w:val="24"/>
-        </w:rPr>
-        <w:t>S</w:t>
-      </w:r>
-      <w:r>
-        <w:rPr>
-          <w:rFonts w:ascii="Times New Roman" w:hAnsi="Times New Roman" w:cs="Times New Roman"/>
-          <w:sz w:val="24"/>
-          <w:szCs w:val="24"/>
-        </w:rPr>
-        <w:t>ociety as a whole</w:t>
-      </w:r>
-      <w:r>
-        <w:rPr>
-          <w:rFonts w:ascii="Times New Roman" w:hAnsi="Times New Roman" w:cs="Times New Roman"/>
-          <w:sz w:val="24"/>
-          <w:szCs w:val="24"/>
-        </w:rPr>
-        <w:t xml:space="preserve"> is a victim because it is being prevented from benefiting from the potential innovations that small businesses can offer to </w:t>
-      </w:r>
-      <w:r>
-        <w:rPr>
-          <w:rFonts w:ascii="Times New Roman" w:hAnsi="Times New Roman" w:cs="Times New Roman"/>
-          <w:sz w:val="24"/>
-          <w:szCs w:val="24"/>
-        </w:rPr>
-        <w:t xml:space="preserve">increase </w:t>
-      </w:r>
-      <w:r>
-        <w:rPr>
-          <w:rFonts w:ascii="Times New Roman" w:hAnsi="Times New Roman" w:cs="Times New Roman"/>
-          <w:sz w:val="24"/>
-          <w:szCs w:val="24"/>
-        </w:rPr>
-        <w:t>social</w:t>
-      </w:r>
-      <w:r>
-        <w:rPr>
-          <w:rFonts w:ascii="Times New Roman" w:hAnsi="Times New Roman" w:cs="Times New Roman"/>
-          <w:sz w:val="24"/>
-          <w:szCs w:val="24"/>
-        </w:rPr>
-        <w:t xml:space="preserve"> welfare and </w:t>
-      </w:r>
-      <w:r>
-        <w:rPr>
-          <w:rFonts w:ascii="Times New Roman" w:hAnsi="Times New Roman" w:cs="Times New Roman"/>
-          <w:sz w:val="24"/>
-          <w:szCs w:val="24"/>
-        </w:rPr>
-        <w:t>address issues that threaten</w:t>
-      </w:r>
-      <w:r>
-        <w:rPr>
-          <w:rFonts w:ascii="Times New Roman" w:hAnsi="Times New Roman" w:cs="Times New Roman"/>
-          <w:sz w:val="24"/>
-          <w:szCs w:val="24"/>
-        </w:rPr>
-        <w:t xml:space="preserve"> the</w:t>
-      </w:r>
-      <w:r>
-        <w:rPr>
-          <w:rFonts w:ascii="Times New Roman" w:hAnsi="Times New Roman" w:cs="Times New Roman"/>
-          <w:sz w:val="24"/>
-          <w:szCs w:val="24"/>
-        </w:rPr>
-        <w:t xml:space="preserve"> </w:t>
-      </w:r>
-      <w:r>
-        <w:rPr>
-          <w:rFonts w:ascii="Times New Roman" w:hAnsi="Times New Roman" w:cs="Times New Roman"/>
-          <w:sz w:val="24"/>
-          <w:szCs w:val="24"/>
-        </w:rPr>
-        <w:t>security</w:t>
-      </w:r>
-      <w:r>
-        <w:rPr>
-          <w:rFonts w:ascii="Times New Roman" w:hAnsi="Times New Roman" w:cs="Times New Roman"/>
-          <w:sz w:val="24"/>
-          <w:szCs w:val="24"/>
-        </w:rPr>
-        <w:t xml:space="preserve"> of the nation</w:t>
-      </w:r>
-      <w:r>
-        <w:rPr>
-          <w:rFonts w:ascii="Times New Roman" w:hAnsi="Times New Roman" w:cs="Times New Roman"/>
-          <w:sz w:val="24"/>
-          <w:szCs w:val="24"/>
-        </w:rPr>
-        <w:t xml:space="preserve">.  </w:t>
-      </w:r>
-      <w:r>
-        <w:rPr>
-          <w:rFonts w:ascii="Times New Roman" w:hAnsi="Times New Roman" w:cs="Times New Roman"/>
-          <w:sz w:val="24"/>
-          <w:szCs w:val="24"/>
-        </w:rPr>
-        <w:t xml:space="preserve">The heroes of the narrative are the agency directors, deputy directors, and assistant directors who have the power and authority to correct the policy imperfections.  </w:t>
-      </w:r>
-      <w:r>
-        <w:rPr>
-          <w:rFonts w:ascii="Times New Roman" w:hAnsi="Times New Roman" w:cs="Times New Roman"/>
-          <w:sz w:val="24"/>
-          <w:szCs w:val="24"/>
-        </w:rPr>
-        <w:t xml:space="preserve">The setting of the narrative is the </w:t>
-      </w:r>
-      <w:r>
-        <w:rPr>
-          <w:rFonts w:ascii="Times New Roman" w:hAnsi="Times New Roman" w:cs="Times New Roman"/>
-          <w:sz w:val="24"/>
-          <w:szCs w:val="24"/>
-        </w:rPr>
-        <w:t>current situation the</w:t>
-      </w:r>
-      <w:r>
-        <w:rPr>
-          <w:rFonts w:ascii="Times New Roman" w:hAnsi="Times New Roman" w:cs="Times New Roman"/>
-          <w:sz w:val="24"/>
-          <w:szCs w:val="24"/>
-        </w:rPr>
-        <w:t xml:space="preserve"> United States</w:t>
-      </w:r>
-      <w:r>
-        <w:rPr>
-          <w:rFonts w:ascii="Times New Roman" w:hAnsi="Times New Roman" w:cs="Times New Roman"/>
-          <w:sz w:val="24"/>
-          <w:szCs w:val="24"/>
-        </w:rPr>
-        <w:t xml:space="preserve"> finds itself in regarding a variety of threats that it</w:t>
-      </w:r>
-      <w:r>
-        <w:rPr>
-          <w:rFonts w:ascii="Times New Roman" w:hAnsi="Times New Roman" w:cs="Times New Roman"/>
-          <w:sz w:val="24"/>
-          <w:szCs w:val="24"/>
-        </w:rPr>
-        <w:t xml:space="preserve"> faces in the </w:t>
-      </w:r>
-      <w:r>
-        <w:rPr>
-          <w:rFonts w:ascii="Times New Roman" w:hAnsi="Times New Roman" w:cs="Times New Roman"/>
-          <w:sz w:val="24"/>
-          <w:szCs w:val="24"/>
-        </w:rPr>
-        <w:t>present</w:t>
-      </w:r>
-      <w:r>
-        <w:rPr>
-          <w:rFonts w:ascii="Times New Roman" w:hAnsi="Times New Roman" w:cs="Times New Roman"/>
-          <w:sz w:val="24"/>
-          <w:szCs w:val="24"/>
-        </w:rPr>
-        <w:t xml:space="preserve"> global environment.  According to the plot of this narrative, many significant innovations that </w:t>
-      </w:r>
-      <w:r>
-        <w:rPr>
-          <w:rFonts w:ascii="Times New Roman" w:hAnsi="Times New Roman" w:cs="Times New Roman"/>
-          <w:sz w:val="24"/>
-          <w:szCs w:val="24"/>
-        </w:rPr>
-        <w:t>support national security</w:t>
-      </w:r>
-      <w:r>
-        <w:rPr>
-          <w:rFonts w:ascii="Times New Roman" w:hAnsi="Times New Roman" w:cs="Times New Roman"/>
-          <w:sz w:val="24"/>
-          <w:szCs w:val="24"/>
-        </w:rPr>
-        <w:t xml:space="preserve"> and form the foundation of our </w:t>
-      </w:r>
-      <w:r>
-        <w:rPr>
-          <w:rFonts w:ascii="Times New Roman" w:hAnsi="Times New Roman" w:cs="Times New Roman"/>
-          <w:sz w:val="24"/>
-          <w:szCs w:val="24"/>
-        </w:rPr>
-        <w:t xml:space="preserve">modern </w:t>
-      </w:r>
-      <w:r>
-        <w:rPr>
-          <w:rFonts w:ascii="Times New Roman" w:hAnsi="Times New Roman" w:cs="Times New Roman"/>
-          <w:sz w:val="24"/>
-          <w:szCs w:val="24"/>
-        </w:rPr>
-        <w:t xml:space="preserve">society are created by small businesses.  </w:t>
-      </w:r>
-      <w:proofErr w:type="gramStart"/>
-      <w:r>
-        <w:rPr>
-          <w:rFonts w:ascii="Times New Roman" w:hAnsi="Times New Roman" w:cs="Times New Roman"/>
-          <w:sz w:val="24"/>
-          <w:szCs w:val="24"/>
-        </w:rPr>
-        <w:t xml:space="preserve">Imperfections with the implementation of </w:t>
-      </w:r>
-      <w:proofErr w:type="spellStart"/>
-      <w:r>
-        <w:rPr>
-          <w:rFonts w:ascii="Times New Roman" w:hAnsi="Times New Roman" w:cs="Times New Roman"/>
-          <w:sz w:val="24"/>
-          <w:szCs w:val="24"/>
-        </w:rPr>
-        <w:t>Pub.L</w:t>
-      </w:r>
-      <w:proofErr w:type="spellEnd"/>
-      <w:r>
-        <w:rPr>
-          <w:rFonts w:ascii="Times New Roman" w:hAnsi="Times New Roman" w:cs="Times New Roman"/>
-          <w:sz w:val="24"/>
-          <w:szCs w:val="24"/>
-        </w:rPr>
-        <w:t>.</w:t>
-      </w:r>
-      <w:proofErr w:type="gramEnd"/>
-      <w:r>
-        <w:rPr>
-          <w:rFonts w:ascii="Times New Roman" w:hAnsi="Times New Roman" w:cs="Times New Roman"/>
-          <w:sz w:val="24"/>
-          <w:szCs w:val="24"/>
-        </w:rPr>
-        <w:t xml:space="preserve"> 97-219</w:t>
-      </w:r>
-      <w:r>
-        <w:rPr>
-          <w:rFonts w:ascii="Times New Roman" w:hAnsi="Times New Roman" w:cs="Times New Roman"/>
-          <w:sz w:val="24"/>
-          <w:szCs w:val="24"/>
-        </w:rPr>
-        <w:t xml:space="preserve"> </w:t>
-      </w:r>
-      <w:r>
-        <w:rPr>
-          <w:rFonts w:ascii="Times New Roman" w:hAnsi="Times New Roman" w:cs="Times New Roman"/>
-          <w:sz w:val="24"/>
-          <w:szCs w:val="24"/>
-        </w:rPr>
-        <w:t>permit</w:t>
-      </w:r>
-      <w:r>
-        <w:rPr>
-          <w:rFonts w:ascii="Times New Roman" w:hAnsi="Times New Roman" w:cs="Times New Roman"/>
-          <w:sz w:val="24"/>
-          <w:szCs w:val="24"/>
-        </w:rPr>
-        <w:t xml:space="preserve"> systemic </w:t>
-      </w:r>
-      <w:r>
-        <w:rPr>
-          <w:rFonts w:ascii="Times New Roman" w:hAnsi="Times New Roman" w:cs="Times New Roman"/>
-          <w:sz w:val="24"/>
-          <w:szCs w:val="24"/>
-        </w:rPr>
-        <w:t xml:space="preserve">biases </w:t>
-      </w:r>
-      <w:r>
-        <w:rPr>
-          <w:rFonts w:ascii="Times New Roman" w:hAnsi="Times New Roman" w:cs="Times New Roman"/>
-          <w:sz w:val="24"/>
-          <w:szCs w:val="24"/>
-        </w:rPr>
-        <w:t xml:space="preserve">in the bureaucracy to linger.  These biases </w:t>
-      </w:r>
-      <w:r>
-        <w:rPr>
-          <w:rFonts w:ascii="Times New Roman" w:hAnsi="Times New Roman" w:cs="Times New Roman"/>
-          <w:sz w:val="24"/>
-          <w:szCs w:val="24"/>
-        </w:rPr>
-        <w:t>prevent small businesses from receiving their fair share of federal funds for R&amp;D performed by industry.  The solution to the problem (i.e., moral) is a set of simple modifications that will eliminate these lingering biases</w:t>
-      </w:r>
-      <w:r>
-        <w:rPr>
-          <w:rFonts w:ascii="Times New Roman" w:hAnsi="Times New Roman" w:cs="Times New Roman"/>
-          <w:sz w:val="24"/>
-          <w:szCs w:val="24"/>
-        </w:rPr>
-        <w:t xml:space="preserve"> so that small businesses can receive their fair share of federal R&amp;D funding and produce the innovations that will help the nation deal with the threats it faces and enable </w:t>
-      </w:r>
-      <w:r>
-        <w:rPr>
-          <w:rFonts w:ascii="Times New Roman" w:hAnsi="Times New Roman" w:cs="Times New Roman"/>
-          <w:sz w:val="24"/>
-          <w:szCs w:val="24"/>
-        </w:rPr>
-        <w:t>the country</w:t>
-      </w:r>
-      <w:r>
-        <w:rPr>
-          <w:rFonts w:ascii="Times New Roman" w:hAnsi="Times New Roman" w:cs="Times New Roman"/>
-          <w:sz w:val="24"/>
-          <w:szCs w:val="24"/>
-        </w:rPr>
-        <w:t xml:space="preserve"> to continue enjoying the comforts of modern society provided by new technological innovations.</w:t>
-      </w:r>
-    </w:p>
-    <w:p>
-      <w:pPr>
-        <w:spacing w:line="276" w:lineRule="auto"/>
-        <w:rPr>
-          <w:rFonts w:ascii="Times New Roman" w:hAnsi="Times New Roman" w:cs="Times New Roman"/>
-          <w:sz w:val="24"/>
-          <w:szCs w:val="24"/>
-        </w:rPr>
-      </w:pPr>
-    </w:p>
-    <w:p>
-      <w:pPr>
-        <w:spacing w:line="276" w:lineRule="auto"/>
-        <w:rPr>
-          <w:rFonts w:ascii="Times New Roman" w:hAnsi="Times New Roman" w:cs="Times New Roman"/>
-          <w:sz w:val="24"/>
-          <w:szCs w:val="24"/>
-        </w:rPr>
-      </w:pPr>
-      <w:r>
-        <w:rPr>
-          <w:rFonts w:ascii="Times New Roman" w:hAnsi="Times New Roman" w:cs="Times New Roman"/>
-          <w:sz w:val="24"/>
-          <w:szCs w:val="24"/>
-        </w:rPr>
-        <w:t xml:space="preserve">Regarding social welfare, the </w:t>
-      </w:r>
-      <w:r>
-        <w:rPr>
-          <w:rFonts w:ascii="Times New Roman" w:hAnsi="Times New Roman" w:cs="Times New Roman"/>
-          <w:sz w:val="24"/>
-          <w:szCs w:val="24"/>
-        </w:rPr>
-        <w:t>public</w:t>
-      </w:r>
-      <w:r>
-        <w:rPr>
-          <w:rFonts w:ascii="Times New Roman" w:hAnsi="Times New Roman" w:cs="Times New Roman"/>
-          <w:sz w:val="24"/>
-          <w:szCs w:val="24"/>
-        </w:rPr>
-        <w:t xml:space="preserve"> sentiment is that small businesses are more effective and efficient innovators than small businesses.  </w:t>
-      </w:r>
-      <w:r>
-        <w:rPr>
-          <w:rFonts w:ascii="Times New Roman" w:hAnsi="Times New Roman" w:cs="Times New Roman"/>
-          <w:sz w:val="24"/>
-          <w:szCs w:val="24"/>
-        </w:rPr>
-        <w:t xml:space="preserve">History provides plenty of anecdotal examples to support this belief.  Many of the technologies that define modern society trace their origins to small businesses and independent inventors.  Examples include the gas mask, telephone, automobile, traffic signals, airplane, electronic television, and photocopiers.  More contemporary examples that reinforce the public’s perception of small business ingenuity include modern desktop computers, computer operating systems, and social media.  </w:t>
-      </w:r>
-    </w:p>
-    <w:p>
-      <w:pPr>
-        <w:spacing w:line="276" w:lineRule="auto"/>
-        <w:rPr>
-          <w:rFonts w:ascii="Times New Roman" w:hAnsi="Times New Roman" w:cs="Times New Roman"/>
-          <w:sz w:val="24"/>
-          <w:szCs w:val="24"/>
-        </w:rPr>
-      </w:pPr>
-    </w:p>
-    <w:p>
-      <w:pPr>
-        <w:spacing w:line="276" w:lineRule="auto"/>
-        <w:rPr>
-          <w:rFonts w:ascii="Times New Roman" w:hAnsi="Times New Roman" w:cs="Times New Roman"/>
-          <w:sz w:val="24"/>
-          <w:szCs w:val="24"/>
-        </w:rPr>
-      </w:pPr>
-      <w:r>
-        <w:rPr>
-          <w:rFonts w:ascii="Times New Roman" w:hAnsi="Times New Roman" w:cs="Times New Roman"/>
-          <w:sz w:val="24"/>
-          <w:szCs w:val="24"/>
-        </w:rPr>
-        <w:t xml:space="preserve">The current environment is particularly favorable for framing the problem in terms of national security.  The United States faces at least four major threats that </w:t>
-      </w:r>
-      <w:r>
-        <w:rPr>
-          <w:rFonts w:ascii="Times New Roman" w:hAnsi="Times New Roman" w:cs="Times New Roman"/>
-          <w:sz w:val="24"/>
-          <w:szCs w:val="24"/>
-        </w:rPr>
-        <w:t>appear to be</w:t>
-      </w:r>
-      <w:r>
-        <w:rPr>
-          <w:rFonts w:ascii="Times New Roman" w:hAnsi="Times New Roman" w:cs="Times New Roman"/>
-          <w:sz w:val="24"/>
-          <w:szCs w:val="24"/>
-        </w:rPr>
-        <w:t xml:space="preserve"> strong in the public </w:t>
-      </w:r>
-      <w:r>
-        <w:rPr>
-          <w:rFonts w:ascii="Times New Roman" w:hAnsi="Times New Roman" w:cs="Times New Roman"/>
-          <w:sz w:val="24"/>
-          <w:szCs w:val="24"/>
-        </w:rPr>
-        <w:lastRenderedPageBreak/>
-        <w:t>conscious.  These threats are countries led by tyrants that are hostile to the United States, terrorists that w</w:t>
-      </w:r>
-      <w:r>
-        <w:rPr>
-          <w:rFonts w:ascii="Times New Roman" w:hAnsi="Times New Roman" w:cs="Times New Roman"/>
-          <w:sz w:val="24"/>
-          <w:szCs w:val="24"/>
-        </w:rPr>
-        <w:t>ant to harm the country and destroy our way of life, techno-criminals that seek to comprise the nation’s technological infrastructure for personal or political gain, and the implications of climate change that threaten our living environment</w:t>
-      </w:r>
-      <w:r>
-        <w:rPr>
-          <w:rFonts w:ascii="Times New Roman" w:hAnsi="Times New Roman" w:cs="Times New Roman"/>
-          <w:sz w:val="24"/>
-          <w:szCs w:val="24"/>
-        </w:rPr>
-        <w:t xml:space="preserve"> and have</w:t>
-      </w:r>
-      <w:r>
-        <w:rPr>
-          <w:rFonts w:ascii="Times New Roman" w:hAnsi="Times New Roman" w:cs="Times New Roman"/>
-          <w:sz w:val="24"/>
-          <w:szCs w:val="24"/>
-        </w:rPr>
-        <w:t xml:space="preserve"> the potential to create conflict over resources. </w:t>
-      </w:r>
-      <w:r>
-        <w:rPr>
-          <w:rFonts w:ascii="Times New Roman" w:hAnsi="Times New Roman" w:cs="Times New Roman"/>
-          <w:sz w:val="24"/>
-          <w:szCs w:val="24"/>
-        </w:rPr>
-        <w:t xml:space="preserve">  </w:t>
-      </w:r>
-      <w:r>
-        <w:rPr>
-          <w:rFonts w:ascii="Times New Roman" w:hAnsi="Times New Roman" w:cs="Times New Roman"/>
-          <w:sz w:val="24"/>
-          <w:szCs w:val="24"/>
-        </w:rPr>
-        <w:t xml:space="preserve">While the causes of these threats vary, the solution to all of them will likely involve technology.  </w:t>
-      </w:r>
-    </w:p>
-    <w:p>
-      <w:pPr>
-        <w:spacing w:line="276" w:lineRule="auto"/>
-        <w:rPr>
-          <w:rFonts w:ascii="Times New Roman" w:hAnsi="Times New Roman" w:cs="Times New Roman"/>
-          <w:sz w:val="24"/>
-          <w:szCs w:val="24"/>
-        </w:rPr>
-      </w:pPr>
-    </w:p>
-    <w:p>
-      <w:pPr>
-        <w:spacing w:line="276" w:lineRule="auto"/>
-        <w:rPr>
-          <w:rFonts w:ascii="Times New Roman" w:hAnsi="Times New Roman" w:cs="Times New Roman"/>
-          <w:sz w:val="24"/>
-          <w:szCs w:val="24"/>
-        </w:rPr>
-      </w:pPr>
-      <w:r>
-        <w:rPr>
-          <w:rFonts w:ascii="Times New Roman" w:hAnsi="Times New Roman" w:cs="Times New Roman"/>
-          <w:sz w:val="24"/>
-          <w:szCs w:val="24"/>
-        </w:rPr>
-        <w:t>Referring to these threats as the four T</w:t>
-      </w:r>
-      <w:r>
-        <w:rPr>
-          <w:rFonts w:ascii="Times New Roman" w:hAnsi="Times New Roman" w:cs="Times New Roman"/>
-          <w:sz w:val="24"/>
-          <w:szCs w:val="24"/>
-        </w:rPr>
-        <w:t>’</w:t>
-      </w:r>
-      <w:r>
-        <w:rPr>
-          <w:rFonts w:ascii="Times New Roman" w:hAnsi="Times New Roman" w:cs="Times New Roman"/>
-          <w:sz w:val="24"/>
-          <w:szCs w:val="24"/>
-        </w:rPr>
-        <w:t xml:space="preserve">s (i.e., tyrants, terrorism, techno-criminals, and temperature, respectively) should help the public and policymakers to easily remember them.  Using images and terms as forms of synecdoche </w:t>
-      </w:r>
-      <w:r>
-        <w:rPr>
-          <w:rFonts w:ascii="Times New Roman" w:hAnsi="Times New Roman" w:cs="Times New Roman"/>
-          <w:sz w:val="24"/>
-          <w:szCs w:val="24"/>
-        </w:rPr>
-        <w:t xml:space="preserve">can further strengthen the perception of importance of these threats by imparting emotional content to them and triggering System 1 thinking in policymakers.  Russian President </w:t>
-      </w:r>
-      <w:proofErr w:type="spellStart"/>
-      <w:r>
-        <w:rPr>
-          <w:rFonts w:ascii="Times New Roman" w:hAnsi="Times New Roman" w:cs="Times New Roman"/>
-          <w:sz w:val="24"/>
-          <w:szCs w:val="24"/>
-        </w:rPr>
-        <w:t>Vladmir</w:t>
-      </w:r>
-      <w:proofErr w:type="spellEnd"/>
-      <w:r>
-        <w:rPr>
-          <w:rFonts w:ascii="Times New Roman" w:hAnsi="Times New Roman" w:cs="Times New Roman"/>
-          <w:sz w:val="24"/>
-          <w:szCs w:val="24"/>
-        </w:rPr>
-        <w:t xml:space="preserve"> Putin is an effective stand in for tyrants</w:t>
-      </w:r>
-      <w:r>
-        <w:rPr>
-          <w:rFonts w:ascii="Times New Roman" w:hAnsi="Times New Roman" w:cs="Times New Roman"/>
-          <w:sz w:val="24"/>
-          <w:szCs w:val="24"/>
-        </w:rPr>
-        <w:t xml:space="preserve"> because of current tension</w:t>
-      </w:r>
-      <w:r>
-        <w:rPr>
-          <w:rFonts w:ascii="Times New Roman" w:hAnsi="Times New Roman" w:cs="Times New Roman"/>
-          <w:sz w:val="24"/>
-          <w:szCs w:val="24"/>
-        </w:rPr>
-        <w:t>s</w:t>
-      </w:r>
-      <w:r>
-        <w:rPr>
-          <w:rFonts w:ascii="Times New Roman" w:hAnsi="Times New Roman" w:cs="Times New Roman"/>
-          <w:sz w:val="24"/>
-          <w:szCs w:val="24"/>
-        </w:rPr>
-        <w:t xml:space="preserve"> in the relations between the U.S. and Russia</w:t>
-      </w:r>
-      <w:r>
-        <w:rPr>
-          <w:rFonts w:ascii="Times New Roman" w:hAnsi="Times New Roman" w:cs="Times New Roman"/>
-          <w:sz w:val="24"/>
-          <w:szCs w:val="24"/>
-        </w:rPr>
-        <w:t xml:space="preserve">.  </w:t>
-      </w:r>
-      <w:r>
-        <w:rPr>
-          <w:rFonts w:ascii="Times New Roman" w:hAnsi="Times New Roman" w:cs="Times New Roman"/>
-          <w:sz w:val="24"/>
-          <w:szCs w:val="24"/>
-        </w:rPr>
-        <w:t>Moreover, many national security experts seem to</w:t>
-      </w:r>
-      <w:r>
-        <w:rPr>
-          <w:rFonts w:ascii="Times New Roman" w:hAnsi="Times New Roman" w:cs="Times New Roman"/>
-          <w:sz w:val="24"/>
-          <w:szCs w:val="24"/>
-        </w:rPr>
-        <w:t xml:space="preserve"> have a very dim opinion of him.  </w:t>
-      </w:r>
-      <w:r>
-        <w:rPr>
-          <w:rFonts w:ascii="Times New Roman" w:hAnsi="Times New Roman" w:cs="Times New Roman"/>
-          <w:sz w:val="24"/>
-          <w:szCs w:val="24"/>
-        </w:rPr>
-        <w:t xml:space="preserve">The attack on the World Trade Center on September 11, 2001 and the images associated with it </w:t>
-      </w:r>
-      <w:r>
-        <w:rPr>
-          <w:rFonts w:ascii="Times New Roman" w:hAnsi="Times New Roman" w:cs="Times New Roman"/>
-          <w:sz w:val="24"/>
-          <w:szCs w:val="24"/>
-        </w:rPr>
-        <w:t>are</w:t>
-      </w:r>
-      <w:r>
-        <w:rPr>
-          <w:rFonts w:ascii="Times New Roman" w:hAnsi="Times New Roman" w:cs="Times New Roman"/>
-          <w:sz w:val="24"/>
-          <w:szCs w:val="24"/>
-        </w:rPr>
-        <w:t xml:space="preserve"> </w:t>
-      </w:r>
-      <w:r>
-        <w:rPr>
-          <w:rFonts w:ascii="Times New Roman" w:hAnsi="Times New Roman" w:cs="Times New Roman"/>
-          <w:sz w:val="24"/>
-          <w:szCs w:val="24"/>
-        </w:rPr>
-        <w:t xml:space="preserve">emotionally </w:t>
-      </w:r>
-      <w:r>
-        <w:rPr>
-          <w:rFonts w:ascii="Times New Roman" w:hAnsi="Times New Roman" w:cs="Times New Roman"/>
-          <w:sz w:val="24"/>
-          <w:szCs w:val="24"/>
-        </w:rPr>
-        <w:t>powerful representati</w:t>
-      </w:r>
-      <w:r>
-        <w:rPr>
-          <w:rFonts w:ascii="Times New Roman" w:hAnsi="Times New Roman" w:cs="Times New Roman"/>
-          <w:sz w:val="24"/>
-          <w:szCs w:val="24"/>
-        </w:rPr>
-        <w:t>ons</w:t>
-      </w:r>
-      <w:r>
-        <w:rPr>
-          <w:rFonts w:ascii="Times New Roman" w:hAnsi="Times New Roman" w:cs="Times New Roman"/>
-          <w:sz w:val="24"/>
-          <w:szCs w:val="24"/>
-        </w:rPr>
-        <w:t xml:space="preserve"> of all forms of terrorism.</w:t>
-      </w:r>
-      <w:r>
-        <w:rPr>
-          <w:rFonts w:ascii="Times New Roman" w:hAnsi="Times New Roman" w:cs="Times New Roman"/>
-          <w:sz w:val="24"/>
-          <w:szCs w:val="24"/>
-        </w:rPr>
-        <w:t xml:space="preserve">  It was one of the most dramatic and deadly terrorist attacks in the nation’s history.  The attack resulted in significant changes to our society that are still felt to this day.</w:t>
-      </w:r>
-      <w:r>
-        <w:rPr>
-          <w:rFonts w:ascii="Times New Roman" w:hAnsi="Times New Roman" w:cs="Times New Roman"/>
-          <w:sz w:val="24"/>
-          <w:szCs w:val="24"/>
-        </w:rPr>
-        <w:t xml:space="preserve">  Even though climate change encompasses more than just temperature changes, temperature is something that the public readily comprehends and experiences, and thus it functions as a useful representation of the climate change issue</w:t>
-      </w:r>
-      <w:r>
-        <w:rPr>
-          <w:rFonts w:ascii="Times New Roman" w:hAnsi="Times New Roman" w:cs="Times New Roman"/>
-          <w:sz w:val="24"/>
-          <w:szCs w:val="24"/>
-        </w:rPr>
-        <w:t xml:space="preserve"> as a whole</w:t>
-      </w:r>
-      <w:r>
-        <w:rPr>
-          <w:rFonts w:ascii="Times New Roman" w:hAnsi="Times New Roman" w:cs="Times New Roman"/>
-          <w:sz w:val="24"/>
-          <w:szCs w:val="24"/>
-        </w:rPr>
-        <w:t>.</w:t>
-      </w:r>
-    </w:p>
-    <w:p>
-      <w:pPr>
-        <w:spacing w:line="276" w:lineRule="auto"/>
-        <w:rPr>
-          <w:rFonts w:ascii="Times New Roman" w:hAnsi="Times New Roman" w:cs="Times New Roman"/>
-          <w:sz w:val="24"/>
-          <w:szCs w:val="24"/>
-        </w:rPr>
-      </w:pPr>
-    </w:p>
-    <w:p>
-      <w:pPr>
-        <w:spacing w:line="276" w:lineRule="auto"/>
-        <w:rPr>
-          <w:rFonts w:ascii="Times New Roman" w:hAnsi="Times New Roman" w:cs="Times New Roman"/>
-          <w:sz w:val="24"/>
-          <w:szCs w:val="24"/>
-        </w:rPr>
-      </w:pPr>
-      <w:r>
-        <w:rPr>
-          <w:rFonts w:ascii="Times New Roman" w:hAnsi="Times New Roman" w:cs="Times New Roman"/>
-          <w:sz w:val="24"/>
-          <w:szCs w:val="24"/>
-        </w:rPr>
-        <w:t xml:space="preserve">Because the issue of reforms to </w:t>
-      </w:r>
-      <w:proofErr w:type="spellStart"/>
-      <w:r>
-        <w:rPr>
-          <w:rFonts w:ascii="Times New Roman" w:hAnsi="Times New Roman" w:cs="Times New Roman"/>
-          <w:sz w:val="24"/>
-          <w:szCs w:val="24"/>
-        </w:rPr>
-        <w:t>Pub.L</w:t>
-      </w:r>
-      <w:proofErr w:type="spellEnd"/>
-      <w:r>
-        <w:rPr>
-          <w:rFonts w:ascii="Times New Roman" w:hAnsi="Times New Roman" w:cs="Times New Roman"/>
-          <w:sz w:val="24"/>
-          <w:szCs w:val="24"/>
-        </w:rPr>
-        <w:t xml:space="preserve">. 97-219 is technical in nature and rather abstract, I recommend employing a metaphor to concisely convey the challenge.  </w:t>
-      </w:r>
-      <w:r>
-        <w:rPr>
-          <w:rFonts w:ascii="Times New Roman" w:hAnsi="Times New Roman" w:cs="Times New Roman"/>
-          <w:sz w:val="24"/>
-          <w:szCs w:val="24"/>
-        </w:rPr>
-        <w:t>A strong metaphor will impart additional emotional content</w:t>
-      </w:r>
-      <w:r>
-        <w:rPr>
-          <w:rFonts w:ascii="Times New Roman" w:hAnsi="Times New Roman" w:cs="Times New Roman"/>
-          <w:sz w:val="24"/>
-          <w:szCs w:val="24"/>
-        </w:rPr>
-        <w:t xml:space="preserve"> and social context</w:t>
-      </w:r>
-      <w:r>
-        <w:rPr>
-          <w:rFonts w:ascii="Times New Roman" w:hAnsi="Times New Roman" w:cs="Times New Roman"/>
-          <w:sz w:val="24"/>
-          <w:szCs w:val="24"/>
-        </w:rPr>
-        <w:t xml:space="preserve"> to the issue and is more likely to resonate with policymakers. </w:t>
-      </w:r>
-      <w:r>
-        <w:rPr>
-          <w:rFonts w:ascii="Times New Roman" w:hAnsi="Times New Roman" w:cs="Times New Roman"/>
-          <w:sz w:val="24"/>
-          <w:szCs w:val="24"/>
-        </w:rPr>
-        <w:t>I suggest likening the situation to being out on a boat</w:t>
-      </w:r>
-      <w:r>
-        <w:rPr>
-          <w:rFonts w:ascii="Times New Roman" w:hAnsi="Times New Roman" w:cs="Times New Roman"/>
-          <w:sz w:val="24"/>
-          <w:szCs w:val="24"/>
-        </w:rPr>
-        <w:t xml:space="preserve"> and suddenly finding ourselves in rough waters.  There is a terrible storm barreling down on us and we</w:t>
-      </w:r>
-      <w:r>
-        <w:rPr>
-          <w:rFonts w:ascii="Times New Roman" w:hAnsi="Times New Roman" w:cs="Times New Roman"/>
-          <w:sz w:val="24"/>
-          <w:szCs w:val="24"/>
-        </w:rPr>
-        <w:t>’</w:t>
-      </w:r>
-      <w:r>
-        <w:rPr>
-          <w:rFonts w:ascii="Times New Roman" w:hAnsi="Times New Roman" w:cs="Times New Roman"/>
-          <w:sz w:val="24"/>
-          <w:szCs w:val="24"/>
-        </w:rPr>
-        <w:t>re trying to stay ahead of it.  But for some reason we’re operating one of our engines (i.e., small business innovation) at only 45 per</w:t>
-      </w:r>
-      <w:r>
-        <w:rPr>
-          <w:rFonts w:ascii="Times New Roman" w:hAnsi="Times New Roman" w:cs="Times New Roman"/>
-          <w:sz w:val="24"/>
-          <w:szCs w:val="24"/>
-        </w:rPr>
-        <w:t>cent of capacity and we haven’t filled the gas tank all the way to full</w:t>
-      </w:r>
-      <w:r>
-        <w:rPr>
-          <w:rFonts w:ascii="Times New Roman" w:hAnsi="Times New Roman" w:cs="Times New Roman"/>
-          <w:sz w:val="24"/>
-          <w:szCs w:val="24"/>
-        </w:rPr>
-        <w:t xml:space="preserve"> (i.e., fair share of federal R&amp;D </w:t>
-      </w:r>
-      <w:proofErr w:type="spellStart"/>
-      <w:r>
-        <w:rPr>
-          <w:rFonts w:ascii="Times New Roman" w:hAnsi="Times New Roman" w:cs="Times New Roman"/>
-          <w:sz w:val="24"/>
-          <w:szCs w:val="24"/>
-        </w:rPr>
-        <w:t>runding</w:t>
-      </w:r>
-      <w:proofErr w:type="spellEnd"/>
-      <w:r>
-        <w:rPr>
-          <w:rFonts w:ascii="Times New Roman" w:hAnsi="Times New Roman" w:cs="Times New Roman"/>
-          <w:sz w:val="24"/>
-          <w:szCs w:val="24"/>
-        </w:rPr>
-        <w:t>)</w:t>
-      </w:r>
-      <w:r>
-        <w:rPr>
-          <w:rFonts w:ascii="Times New Roman" w:hAnsi="Times New Roman" w:cs="Times New Roman"/>
-          <w:sz w:val="24"/>
-          <w:szCs w:val="24"/>
-        </w:rPr>
-        <w:t>.  Moreover, we’ve inadvertently dropped an anchor (i.e., the minimum set-aside) which is further hampering our efforts to speed ahead of the impending storm.</w:t>
-      </w:r>
-    </w:p>
-    <w:p>
-      <w:pPr>
-        <w:spacing w:line="276" w:lineRule="auto"/>
-        <w:rPr>
-          <w:rFonts w:ascii="Times New Roman" w:hAnsi="Times New Roman" w:cs="Times New Roman"/>
-          <w:sz w:val="24"/>
-          <w:szCs w:val="24"/>
-        </w:rPr>
-      </w:pPr>
-    </w:p>
-    <w:p>
-      <w:pPr>
-        <w:spacing w:after="120" w:line="276" w:lineRule="auto"/>
-        <w:rPr>
-          <w:rFonts w:ascii="Times New Roman" w:hAnsi="Times New Roman" w:cs="Times New Roman"/>
-          <w:b/>
-          <w:sz w:val="24"/>
-          <w:szCs w:val="24"/>
-        </w:rPr>
-      </w:pPr>
-      <w:r>
-        <w:rPr>
-          <w:rFonts w:ascii="Times New Roman" w:hAnsi="Times New Roman" w:cs="Times New Roman"/>
-          <w:b/>
-          <w:sz w:val="24"/>
-          <w:szCs w:val="24"/>
-        </w:rPr>
-        <w:t>Proposed Policy Changes</w:t>
-      </w:r>
-    </w:p>
-    <w:p>
-      <w:pPr>
-        <w:spacing w:line="276" w:lineRule="auto"/>
-        <w:rPr>
-          <w:rFonts w:ascii="Times New Roman" w:hAnsi="Times New Roman" w:cs="Times New Roman"/>
-          <w:sz w:val="24"/>
-          <w:szCs w:val="24"/>
-        </w:rPr>
-      </w:pPr>
-      <w:r>
-        <w:rPr>
-          <w:rFonts w:ascii="Times New Roman" w:hAnsi="Times New Roman" w:cs="Times New Roman"/>
-          <w:sz w:val="24"/>
-          <w:szCs w:val="24"/>
-        </w:rPr>
-        <w:t xml:space="preserve">I </w:t>
-      </w:r>
-      <w:r>
-        <w:rPr>
-          <w:rFonts w:ascii="Times New Roman" w:hAnsi="Times New Roman" w:cs="Times New Roman"/>
-          <w:sz w:val="24"/>
-          <w:szCs w:val="24"/>
-        </w:rPr>
-        <w:t xml:space="preserve">recommend </w:t>
-      </w:r>
-      <w:r>
-        <w:rPr>
-          <w:rFonts w:ascii="Times New Roman" w:hAnsi="Times New Roman" w:cs="Times New Roman"/>
-          <w:sz w:val="24"/>
-          <w:szCs w:val="24"/>
-        </w:rPr>
-        <w:t>suggest several specific policy changes to address the problems detailed above.</w:t>
-      </w:r>
-      <w:r>
-        <w:rPr>
-          <w:rFonts w:ascii="Times New Roman" w:hAnsi="Times New Roman" w:cs="Times New Roman"/>
-          <w:sz w:val="24"/>
-          <w:szCs w:val="24"/>
-        </w:rPr>
-        <w:t xml:space="preserve">  Rather than eliminate the minimum set-aside, which will likely encounter significant opposition, I recommend balancing it by </w:t>
-      </w:r>
-      <w:r>
-        <w:rPr>
-          <w:rFonts w:ascii="Times New Roman" w:hAnsi="Times New Roman" w:cs="Times New Roman"/>
-          <w:sz w:val="24"/>
-          <w:szCs w:val="24"/>
-        </w:rPr>
-        <w:t>specifying an upper limit for</w:t>
-      </w:r>
-      <w:r>
-        <w:rPr>
-          <w:rFonts w:ascii="Times New Roman" w:hAnsi="Times New Roman" w:cs="Times New Roman"/>
-          <w:sz w:val="24"/>
-          <w:szCs w:val="24"/>
-        </w:rPr>
-        <w:t xml:space="preserve"> the total annual SBIR funding.  The </w:t>
-      </w:r>
-      <w:r>
-        <w:rPr>
-          <w:rFonts w:ascii="Times New Roman" w:hAnsi="Times New Roman" w:cs="Times New Roman"/>
-          <w:sz w:val="24"/>
-          <w:szCs w:val="24"/>
-        </w:rPr>
-        <w:t>upper limit</w:t>
-      </w:r>
-      <w:r>
-        <w:rPr>
-          <w:rFonts w:ascii="Times New Roman" w:hAnsi="Times New Roman" w:cs="Times New Roman"/>
-          <w:sz w:val="24"/>
-          <w:szCs w:val="24"/>
-        </w:rPr>
-        <w:t xml:space="preserve"> for the </w:t>
-      </w:r>
-      <w:r>
-        <w:rPr>
-          <w:rFonts w:ascii="Times New Roman" w:hAnsi="Times New Roman" w:cs="Times New Roman"/>
-          <w:sz w:val="24"/>
-          <w:szCs w:val="24"/>
-        </w:rPr>
-        <w:t>pendi</w:t>
-      </w:r>
-      <w:r>
-        <w:rPr>
-          <w:rFonts w:ascii="Times New Roman" w:hAnsi="Times New Roman" w:cs="Times New Roman"/>
-          <w:sz w:val="24"/>
-          <w:szCs w:val="24"/>
-        </w:rPr>
-        <w:t xml:space="preserve">ng fiscal year should be based on </w:t>
-      </w:r>
-      <w:r>
-        <w:rPr>
-          <w:rFonts w:ascii="Times New Roman" w:hAnsi="Times New Roman" w:cs="Times New Roman"/>
-          <w:sz w:val="24"/>
-          <w:szCs w:val="24"/>
-        </w:rPr>
-        <w:t xml:space="preserve">the </w:t>
-      </w:r>
-      <w:r>
-        <w:rPr>
-          <w:rFonts w:ascii="Times New Roman" w:hAnsi="Times New Roman" w:cs="Times New Roman"/>
-          <w:sz w:val="24"/>
-          <w:szCs w:val="24"/>
-        </w:rPr>
-        <w:t>ratio</w:t>
-      </w:r>
-      <w:r>
-        <w:rPr>
-          <w:rFonts w:ascii="Times New Roman" w:hAnsi="Times New Roman" w:cs="Times New Roman"/>
-          <w:sz w:val="24"/>
-          <w:szCs w:val="24"/>
-        </w:rPr>
-        <w:t xml:space="preserve"> of proposals from small businesses received by the agency in the prior fiscal year divided by the total number of proposals received from</w:t>
+        <w:t>businesses received by the agency in the prior fiscal year divided by the total number of proposals received from</w:t>
       </w:r>
       <w:r>
         <w:rPr>
@@ -6111,16 +6165,7 @@
           <w:sz w:val="24"/>
           <w:szCs w:val="24"/>
         </w:rPr>
-        <w:t xml:space="preserve"> </w:t>
-      </w:r>
-      <w:r>
-        <w:rPr>
-          <w:rFonts w:ascii="Times New Roman" w:hAnsi="Times New Roman" w:cs="Times New Roman"/>
-          <w:sz w:val="24"/>
-          <w:szCs w:val="24"/>
-        </w:rPr>
-        <w:lastRenderedPageBreak/>
-        <w:t>in combination with the minimum set-aside will provide a guide to the federal agencies as to what is the fair share amount of federal R&amp;D funds for small businesses.</w:t>
+        <w:t xml:space="preserve"> in combination with the minimum set-aside will provide a guide to the federal agencies as to what is the fair share amount of federal R&amp;D funds for small businesses.</w:t>
       </w:r>
     </w:p>
     <w:p>
@@ -6594,6 +6639,7 @@
           <w:sz w:val="24"/>
           <w:szCs w:val="24"/>
         </w:rPr>
+        <w:lastRenderedPageBreak/>
         <w:t xml:space="preserve">While each of these organizations has a slightly different focus, they all should share deep core beliefs about the importance of small business to the nation and therefore </w:t>
       </w:r>
       <w:r>
@@ -6610,8 +6656,568 @@
           <w:sz w:val="24"/>
           <w:szCs w:val="24"/>
         </w:rPr>
-        <w:t xml:space="preserve">be </w:t>
-      </w:r>
+        <w:t xml:space="preserve">be supportive of the proposed policy change. </w:t>
+      </w:r>
+      <w:r>
+        <w:rPr>
+          <w:rFonts w:ascii="Times New Roman" w:hAnsi="Times New Roman" w:cs="Times New Roman"/>
+          <w:sz w:val="24"/>
+          <w:szCs w:val="24"/>
+        </w:rPr>
+        <w:t xml:space="preserve"> As such, they should serve as very effective advocates for the proposed modifications to </w:t>
+      </w:r>
+      <w:proofErr w:type="spellStart"/>
+      <w:r>
+        <w:rPr>
+          <w:rFonts w:ascii="Times New Roman" w:hAnsi="Times New Roman" w:cs="Times New Roman"/>
+          <w:sz w:val="24"/>
+          <w:szCs w:val="24"/>
+        </w:rPr>
+        <w:t>Pub.L</w:t>
+      </w:r>
+      <w:proofErr w:type="spellEnd"/>
+      <w:r>
+        <w:rPr>
+          <w:rFonts w:ascii="Times New Roman" w:hAnsi="Times New Roman" w:cs="Times New Roman"/>
+          <w:sz w:val="24"/>
+          <w:szCs w:val="24"/>
+        </w:rPr>
+        <w:t xml:space="preserve">. </w:t>
+      </w:r>
+      <w:proofErr w:type="gramStart"/>
+      <w:r>
+        <w:rPr>
+          <w:rFonts w:ascii="Times New Roman" w:hAnsi="Times New Roman" w:cs="Times New Roman"/>
+          <w:sz w:val="24"/>
+          <w:szCs w:val="24"/>
+        </w:rPr>
+        <w:t>97-219.</w:t>
+      </w:r>
+      <w:proofErr w:type="gramEnd"/>
+    </w:p>
+    <w:p>
+      <w:pPr>
+        <w:spacing w:line="276" w:lineRule="auto"/>
+        <w:rPr>
+          <w:rFonts w:ascii="Times New Roman" w:hAnsi="Times New Roman" w:cs="Times New Roman"/>
+          <w:sz w:val="24"/>
+          <w:szCs w:val="24"/>
+        </w:rPr>
+      </w:pPr>
+    </w:p>
+    <w:p>
+      <w:pPr>
+        <w:spacing w:line="276" w:lineRule="auto"/>
+        <w:rPr>
+          <w:rFonts w:ascii="Times New Roman" w:hAnsi="Times New Roman" w:cs="Times New Roman"/>
+          <w:sz w:val="24"/>
+          <w:szCs w:val="24"/>
+        </w:rPr>
+      </w:pPr>
+      <w:r>
+        <w:rPr>
+          <w:rFonts w:ascii="Times New Roman" w:hAnsi="Times New Roman" w:cs="Times New Roman"/>
+          <w:sz w:val="24"/>
+          <w:szCs w:val="24"/>
+        </w:rPr>
+        <w:t>The federal agencies wil</w:t>
+      </w:r>
+      <w:r>
+        <w:rPr>
+          <w:rFonts w:ascii="Times New Roman" w:hAnsi="Times New Roman" w:cs="Times New Roman"/>
+          <w:sz w:val="24"/>
+          <w:szCs w:val="24"/>
+        </w:rPr>
+        <w:t>l likely be more amen</w:t>
+      </w:r>
+      <w:r>
+        <w:rPr>
+          <w:rFonts w:ascii="Times New Roman" w:hAnsi="Times New Roman" w:cs="Times New Roman"/>
+          <w:sz w:val="24"/>
+          <w:szCs w:val="24"/>
+        </w:rPr>
+        <w:t xml:space="preserve">able to a branch approach to modifying the implementation of </w:t>
+      </w:r>
+      <w:proofErr w:type="spellStart"/>
+      <w:r>
+        <w:rPr>
+          <w:rFonts w:ascii="Times New Roman" w:hAnsi="Times New Roman" w:cs="Times New Roman"/>
+          <w:sz w:val="24"/>
+          <w:szCs w:val="24"/>
+        </w:rPr>
+        <w:t>Pub.L</w:t>
+      </w:r>
+      <w:proofErr w:type="spellEnd"/>
+      <w:r>
+        <w:rPr>
+          <w:rFonts w:ascii="Times New Roman" w:hAnsi="Times New Roman" w:cs="Times New Roman"/>
+          <w:sz w:val="24"/>
+          <w:szCs w:val="24"/>
+        </w:rPr>
+        <w:t xml:space="preserve">. </w:t>
+      </w:r>
+      <w:proofErr w:type="gramStart"/>
+      <w:r>
+        <w:rPr>
+          <w:rFonts w:ascii="Times New Roman" w:hAnsi="Times New Roman" w:cs="Times New Roman"/>
+          <w:sz w:val="24"/>
+          <w:szCs w:val="24"/>
+        </w:rPr>
+        <w:t>97-219</w:t>
+      </w:r>
+      <w:r>
+        <w:rPr>
+          <w:rFonts w:ascii="Times New Roman" w:hAnsi="Times New Roman" w:cs="Times New Roman"/>
+          <w:sz w:val="24"/>
+          <w:szCs w:val="24"/>
+        </w:rPr>
+        <w:t xml:space="preserve"> than broad comprehensive change of a root approach</w:t>
+      </w:r>
+      <w:r>
+        <w:rPr>
+          <w:rFonts w:ascii="Times New Roman" w:hAnsi="Times New Roman" w:cs="Times New Roman"/>
+          <w:sz w:val="24"/>
+          <w:szCs w:val="24"/>
+        </w:rPr>
+        <w:t>.</w:t>
+      </w:r>
+      <w:proofErr w:type="gramEnd"/>
+      <w:r>
+        <w:rPr>
+          <w:rFonts w:ascii="Times New Roman" w:hAnsi="Times New Roman" w:cs="Times New Roman"/>
+          <w:sz w:val="24"/>
+          <w:szCs w:val="24"/>
+        </w:rPr>
+        <w:t xml:space="preserve">  </w:t>
+      </w:r>
+      <w:r>
+        <w:rPr>
+          <w:rFonts w:ascii="Times New Roman" w:hAnsi="Times New Roman" w:cs="Times New Roman"/>
+          <w:sz w:val="24"/>
+          <w:szCs w:val="24"/>
+        </w:rPr>
+        <w:t xml:space="preserve">I suggest approaching the National Science Foundation (NSF) before the other agencies.  </w:t>
+      </w:r>
+      <w:proofErr w:type="spellStart"/>
+      <w:r>
+        <w:rPr>
+          <w:rFonts w:ascii="Times New Roman" w:hAnsi="Times New Roman" w:cs="Times New Roman"/>
+          <w:sz w:val="24"/>
+          <w:szCs w:val="24"/>
+        </w:rPr>
+        <w:t>Pub.L</w:t>
+      </w:r>
+      <w:proofErr w:type="spellEnd"/>
+      <w:r>
+        <w:rPr>
+          <w:rFonts w:ascii="Times New Roman" w:hAnsi="Times New Roman" w:cs="Times New Roman"/>
+          <w:sz w:val="24"/>
+          <w:szCs w:val="24"/>
+        </w:rPr>
+        <w:t>. 97</w:t>
+      </w:r>
+      <w:r>
+        <w:rPr>
+          <w:rFonts w:ascii="Times New Roman" w:hAnsi="Times New Roman" w:cs="Times New Roman"/>
+          <w:sz w:val="24"/>
+          <w:szCs w:val="24"/>
+        </w:rPr>
+        <w:t xml:space="preserve">-219 originated with the NSF, which </w:t>
+      </w:r>
+      <w:r>
+        <w:rPr>
+          <w:rFonts w:ascii="Times New Roman" w:hAnsi="Times New Roman" w:cs="Times New Roman"/>
+          <w:sz w:val="24"/>
+          <w:szCs w:val="24"/>
+        </w:rPr>
+        <w:t xml:space="preserve">has a fair amount of institutional pride about this fact.  Moreover, the NSF has demonstrated a willingness to experiment with ways to improve the policy and other agencies tend to take their cues from the NSF when it comes to the </w:t>
+      </w:r>
+      <w:r>
+        <w:rPr>
+          <w:rFonts w:ascii="Times New Roman" w:hAnsi="Times New Roman" w:cs="Times New Roman"/>
+          <w:sz w:val="24"/>
+          <w:szCs w:val="24"/>
+        </w:rPr>
+        <w:t xml:space="preserve">SBIR </w:t>
+      </w:r>
+      <w:r>
+        <w:rPr>
+          <w:rFonts w:ascii="Times New Roman" w:hAnsi="Times New Roman" w:cs="Times New Roman"/>
+          <w:sz w:val="24"/>
+          <w:szCs w:val="24"/>
+        </w:rPr>
+        <w:t>program.</w:t>
+      </w:r>
+      <w:r>
+        <w:rPr>
+          <w:rFonts w:ascii="Times New Roman" w:hAnsi="Times New Roman" w:cs="Times New Roman"/>
+          <w:sz w:val="24"/>
+          <w:szCs w:val="24"/>
+        </w:rPr>
+        <w:t xml:space="preserve">  </w:t>
+      </w:r>
+      <w:r>
+        <w:rPr>
+          <w:rFonts w:ascii="Times New Roman" w:hAnsi="Times New Roman" w:cs="Times New Roman"/>
+          <w:sz w:val="24"/>
+          <w:szCs w:val="24"/>
+        </w:rPr>
+        <w:t xml:space="preserve">I suspect that the NSF will be receptive </w:t>
+      </w:r>
+      <w:r>
+        <w:rPr>
+          <w:rFonts w:ascii="Times New Roman" w:hAnsi="Times New Roman" w:cs="Times New Roman"/>
+          <w:sz w:val="24"/>
+          <w:szCs w:val="24"/>
+        </w:rPr>
+        <w:t>to piloting the proposed policy changes in one of its directorates.  A successful pilot of the changes will pave to way to expand them to the other NSF directorates and other agencies over time.</w:t>
+      </w:r>
+    </w:p>
+    <w:p>
+      <w:pPr>
+        <w:spacing w:line="276" w:lineRule="auto"/>
+        <w:rPr>
+          <w:rFonts w:ascii="Times New Roman" w:hAnsi="Times New Roman" w:cs="Times New Roman"/>
+          <w:sz w:val="24"/>
+          <w:szCs w:val="24"/>
+        </w:rPr>
+      </w:pPr>
+    </w:p>
+    <w:p>
+      <w:pPr>
+        <w:spacing w:line="276" w:lineRule="auto"/>
+        <w:rPr>
+          <w:rFonts w:ascii="Times New Roman" w:hAnsi="Times New Roman" w:cs="Times New Roman"/>
+          <w:sz w:val="24"/>
+          <w:szCs w:val="24"/>
+        </w:rPr>
+      </w:pPr>
+      <w:r>
+        <w:rPr>
+          <w:rFonts w:ascii="Times New Roman" w:hAnsi="Times New Roman" w:cs="Times New Roman"/>
+          <w:sz w:val="24"/>
+          <w:szCs w:val="24"/>
+        </w:rPr>
+        <w:t>If there is a need to elevate the process to the macro-political level, then I suggest engaging four specific committees and subcommittees of the U.S. Congress.  In the U.S. House of Representatives, I recommend focusing on the Committee on Small Business and the Subcommittee on Research and Technology</w:t>
+      </w:r>
+      <w:r>
+        <w:rPr>
+          <w:rFonts w:ascii="Times New Roman" w:hAnsi="Times New Roman" w:cs="Times New Roman"/>
+          <w:sz w:val="24"/>
+          <w:szCs w:val="24"/>
+        </w:rPr>
+        <w:t xml:space="preserve"> of the Committee on Space, Science, and Technology</w:t>
+      </w:r>
+      <w:r>
+        <w:rPr>
+          <w:rFonts w:ascii="Times New Roman" w:hAnsi="Times New Roman" w:cs="Times New Roman"/>
+          <w:sz w:val="24"/>
+          <w:szCs w:val="24"/>
+        </w:rPr>
+        <w:t xml:space="preserve">.  </w:t>
+      </w:r>
+      <w:r>
+        <w:rPr>
+          <w:rFonts w:ascii="Times New Roman" w:hAnsi="Times New Roman" w:cs="Times New Roman"/>
+          <w:sz w:val="24"/>
+          <w:szCs w:val="24"/>
+        </w:rPr>
+        <w:t>In the U.S. Senate, t</w:t>
+      </w:r>
+      <w:r>
+        <w:rPr>
+          <w:rFonts w:ascii="Times New Roman" w:hAnsi="Times New Roman" w:cs="Times New Roman"/>
+          <w:sz w:val="24"/>
+          <w:szCs w:val="24"/>
+        </w:rPr>
+        <w:t xml:space="preserve">he focus should be on Committee on Small Business and Entrepreneurship and Subcommittee on Communications, Technology, Innovation, and the Internet </w:t>
+      </w:r>
+      <w:r>
+        <w:rPr>
+          <w:rFonts w:ascii="Times New Roman" w:hAnsi="Times New Roman" w:cs="Times New Roman"/>
+          <w:sz w:val="24"/>
+          <w:szCs w:val="24"/>
+        </w:rPr>
+        <w:t>of the Committee on Commerce, Science, and Transportation</w:t>
+      </w:r>
+      <w:r>
+        <w:rPr>
+          <w:rFonts w:ascii="Times New Roman" w:hAnsi="Times New Roman" w:cs="Times New Roman"/>
+          <w:sz w:val="24"/>
+          <w:szCs w:val="24"/>
+        </w:rPr>
+        <w:t>.  The same problem definition and issue framing outlined above should be effective with these committees</w:t>
+      </w:r>
+      <w:r>
+        <w:rPr>
+          <w:rFonts w:ascii="Times New Roman" w:hAnsi="Times New Roman" w:cs="Times New Roman"/>
+          <w:sz w:val="24"/>
+          <w:szCs w:val="24"/>
+        </w:rPr>
+        <w:t xml:space="preserve"> and subcommittees</w:t>
+      </w:r>
+      <w:r>
+        <w:rPr>
+          <w:rFonts w:ascii="Times New Roman" w:hAnsi="Times New Roman" w:cs="Times New Roman"/>
+          <w:sz w:val="24"/>
+          <w:szCs w:val="24"/>
+        </w:rPr>
+        <w:t>.</w:t>
+      </w:r>
+    </w:p>
+    <w:p>
+      <w:pPr>
+        <w:spacing w:line="276" w:lineRule="auto"/>
+        <w:rPr>
+          <w:rFonts w:ascii="Times New Roman" w:hAnsi="Times New Roman" w:cs="Times New Roman"/>
+          <w:sz w:val="24"/>
+          <w:szCs w:val="24"/>
+        </w:rPr>
+      </w:pPr>
+    </w:p>
+    <w:p>
+      <w:pPr>
+        <w:spacing w:line="276" w:lineRule="auto"/>
+        <w:rPr>
+          <w:rFonts w:ascii="Times New Roman" w:hAnsi="Times New Roman" w:cs="Times New Roman"/>
+          <w:sz w:val="24"/>
+          <w:szCs w:val="24"/>
+        </w:rPr>
+      </w:pPr>
+      <w:proofErr w:type="spellStart"/>
+      <w:r>
+        <w:rPr>
+          <w:rFonts w:ascii="Times New Roman" w:hAnsi="Times New Roman" w:cs="Times New Roman"/>
+          <w:sz w:val="24"/>
+          <w:szCs w:val="24"/>
+        </w:rPr>
+        <w:t>Pub.L</w:t>
+      </w:r>
+      <w:proofErr w:type="spellEnd"/>
+      <w:r>
+        <w:rPr>
+          <w:rFonts w:ascii="Times New Roman" w:hAnsi="Times New Roman" w:cs="Times New Roman"/>
+          <w:sz w:val="24"/>
+          <w:szCs w:val="24"/>
+        </w:rPr>
+        <w:t>. 97-219</w:t>
+      </w:r>
+      <w:r>
+        <w:rPr>
+          <w:rFonts w:ascii="Times New Roman" w:hAnsi="Times New Roman" w:cs="Times New Roman"/>
+          <w:sz w:val="24"/>
+          <w:szCs w:val="24"/>
+        </w:rPr>
+        <w:t xml:space="preserve"> was not without opposition</w:t>
+      </w:r>
+      <w:r>
+        <w:rPr>
+          <w:rFonts w:ascii="Times New Roman" w:hAnsi="Times New Roman" w:cs="Times New Roman"/>
+          <w:sz w:val="24"/>
+          <w:szCs w:val="24"/>
+        </w:rPr>
+        <w:t xml:space="preserve"> during its original consideration in the early 1980s</w:t>
+      </w:r>
+      <w:r>
+        <w:rPr>
+          <w:rFonts w:ascii="Times New Roman" w:hAnsi="Times New Roman" w:cs="Times New Roman"/>
+          <w:sz w:val="24"/>
+          <w:szCs w:val="24"/>
+        </w:rPr>
+        <w:t>.</w:t>
+      </w:r>
+      <w:r>
+        <w:rPr>
+          <w:rFonts w:ascii="Times New Roman" w:hAnsi="Times New Roman" w:cs="Times New Roman"/>
+          <w:sz w:val="24"/>
+          <w:szCs w:val="24"/>
+        </w:rPr>
+        <w:t xml:space="preserve">  It’s unlikely that the proposed policy changes will go completely unopposed or enjoy the overwhelming support of the original policy proposal.</w:t>
+      </w:r>
+      <w:r>
+        <w:rPr>
+          <w:rFonts w:ascii="Times New Roman" w:hAnsi="Times New Roman" w:cs="Times New Roman"/>
+          <w:sz w:val="24"/>
+          <w:szCs w:val="24"/>
+        </w:rPr>
+        <w:t xml:space="preserve">  </w:t>
+      </w:r>
+      <w:r>
+        <w:rPr>
+          <w:rFonts w:ascii="Times New Roman" w:hAnsi="Times New Roman" w:cs="Times New Roman"/>
+          <w:sz w:val="24"/>
+          <w:szCs w:val="24"/>
+        </w:rPr>
+        <w:t>During the debate on the original policy proposal, o</w:t>
+      </w:r>
+      <w:r>
+        <w:rPr>
+          <w:rFonts w:ascii="Times New Roman" w:hAnsi="Times New Roman" w:cs="Times New Roman"/>
+          <w:sz w:val="24"/>
+          <w:szCs w:val="24"/>
+        </w:rPr>
+        <w:t>pponents included</w:t>
+      </w:r>
+      <w:r>
+        <w:rPr>
+          <w:rFonts w:ascii="Times New Roman" w:hAnsi="Times New Roman" w:cs="Times New Roman"/>
+          <w:sz w:val="24"/>
+          <w:szCs w:val="24"/>
+        </w:rPr>
+        <w:t xml:space="preserve"> senior leaders, tenured and tenure-track faculty, and research faculty at research universities; senior leaders and researchers at research laboratories that compete for federal funding; senior executives at research hospitals and medical colleges; and the leadership of the Association of American Medical Colleges.</w:t>
+      </w:r>
+      <w:r>
+        <w:rPr>
+          <w:rFonts w:ascii="Times New Roman" w:hAnsi="Times New Roman" w:cs="Times New Roman"/>
+          <w:sz w:val="24"/>
+          <w:szCs w:val="24"/>
+        </w:rPr>
+        <w:t xml:space="preserve">  Many of these groups have tempered their opposition to </w:t>
+      </w:r>
+      <w:proofErr w:type="spellStart"/>
+      <w:r>
+        <w:rPr>
+          <w:rFonts w:ascii="Times New Roman" w:hAnsi="Times New Roman" w:cs="Times New Roman"/>
+          <w:sz w:val="24"/>
+          <w:szCs w:val="24"/>
+        </w:rPr>
+        <w:t>Pub.L</w:t>
+      </w:r>
+      <w:proofErr w:type="spellEnd"/>
+      <w:r>
+        <w:rPr>
+          <w:rFonts w:ascii="Times New Roman" w:hAnsi="Times New Roman" w:cs="Times New Roman"/>
+          <w:sz w:val="24"/>
+          <w:szCs w:val="24"/>
+        </w:rPr>
+        <w:t xml:space="preserve">. 97-219 and even come to view it as beneficial to their own R&amp;D efforts. </w:t>
+      </w:r>
+      <w:r>
+        <w:rPr>
+          <w:rFonts w:ascii="Times New Roman" w:hAnsi="Times New Roman" w:cs="Times New Roman"/>
+          <w:sz w:val="24"/>
+          <w:szCs w:val="24"/>
+        </w:rPr>
+        <w:t xml:space="preserve"> </w:t>
+      </w:r>
+      <w:r>
+        <w:rPr>
+          <w:rFonts w:ascii="Times New Roman" w:hAnsi="Times New Roman" w:cs="Times New Roman"/>
+          <w:sz w:val="24"/>
+          <w:szCs w:val="24"/>
+        </w:rPr>
+        <w:t xml:space="preserve">However, they may oppose aspects of the proposed policy changes because they </w:t>
+      </w:r>
+      <w:r>
+        <w:rPr>
+          <w:rFonts w:ascii="Times New Roman" w:hAnsi="Times New Roman" w:cs="Times New Roman"/>
+          <w:sz w:val="24"/>
+          <w:szCs w:val="24"/>
+        </w:rPr>
+        <w:t xml:space="preserve">might </w:t>
+      </w:r>
+      <w:r>
+        <w:rPr>
+          <w:rFonts w:ascii="Times New Roman" w:hAnsi="Times New Roman" w:cs="Times New Roman"/>
+          <w:sz w:val="24"/>
+          <w:szCs w:val="24"/>
+        </w:rPr>
+        <w:t xml:space="preserve">believe it will </w:t>
+      </w:r>
+      <w:r>
+        <w:rPr>
+          <w:rFonts w:ascii="Times New Roman" w:hAnsi="Times New Roman" w:cs="Times New Roman"/>
+          <w:sz w:val="24"/>
+          <w:szCs w:val="24"/>
+        </w:rPr>
+        <w:t xml:space="preserve">further </w:t>
+      </w:r>
+      <w:r>
+        <w:rPr>
+          <w:rFonts w:ascii="Times New Roman" w:hAnsi="Times New Roman" w:cs="Times New Roman"/>
+          <w:sz w:val="24"/>
+          <w:szCs w:val="24"/>
+        </w:rPr>
+        <w:t>reduce the funding available for basic rese</w:t>
+      </w:r>
+      <w:r>
+        <w:rPr>
+          <w:rFonts w:ascii="Times New Roman" w:hAnsi="Times New Roman" w:cs="Times New Roman"/>
+          <w:sz w:val="24"/>
+          <w:szCs w:val="24"/>
+        </w:rPr>
+        <w:t>arch.  The core premise of such an</w:t>
+      </w:r>
+      <w:r>
+        <w:rPr>
+          <w:rFonts w:ascii="Times New Roman" w:hAnsi="Times New Roman" w:cs="Times New Roman"/>
+          <w:sz w:val="24"/>
+          <w:szCs w:val="24"/>
+        </w:rPr>
+        <w:t xml:space="preserve"> argument is that basic research is more important than the </w:t>
+      </w:r>
+      <w:r>
+        <w:rPr>
+          <w:rFonts w:ascii="Times New Roman" w:hAnsi="Times New Roman" w:cs="Times New Roman"/>
+          <w:sz w:val="24"/>
+          <w:szCs w:val="24"/>
+        </w:rPr>
+        <w:t xml:space="preserve">type of </w:t>
+      </w:r>
+      <w:r>
+        <w:rPr>
+          <w:rFonts w:ascii="Times New Roman" w:hAnsi="Times New Roman" w:cs="Times New Roman"/>
+          <w:sz w:val="24"/>
+          <w:szCs w:val="24"/>
+        </w:rPr>
+        <w:t xml:space="preserve">R&amp;D supported by </w:t>
+      </w:r>
+      <w:proofErr w:type="spellStart"/>
+      <w:r>
+        <w:rPr>
+          <w:rFonts w:ascii="Times New Roman" w:hAnsi="Times New Roman" w:cs="Times New Roman"/>
+          <w:sz w:val="24"/>
+          <w:szCs w:val="24"/>
+        </w:rPr>
+        <w:t>Pub.L</w:t>
+      </w:r>
+      <w:proofErr w:type="spellEnd"/>
+      <w:r>
+        <w:rPr>
+          <w:rFonts w:ascii="Times New Roman" w:hAnsi="Times New Roman" w:cs="Times New Roman"/>
+          <w:sz w:val="24"/>
+          <w:szCs w:val="24"/>
+        </w:rPr>
+        <w:t>. 97-219, which is more applied in nature.  The problem definition and issue framing outlined above should be an effective counter to this is normative argument.</w:t>
+      </w:r>
+      <w:r>
+        <w:rPr>
+          <w:rFonts w:ascii="Times New Roman" w:hAnsi="Times New Roman" w:cs="Times New Roman"/>
+          <w:sz w:val="24"/>
+          <w:szCs w:val="24"/>
+        </w:rPr>
+        <w:t xml:space="preserve">  Moreover, the determination of the upper limit is based on funding allocated to industry performers.  </w:t>
+      </w:r>
+    </w:p>
+    <w:p>
+      <w:pPr>
+        <w:spacing w:line="276" w:lineRule="auto"/>
+        <w:rPr>
+          <w:rFonts w:ascii="Times New Roman" w:hAnsi="Times New Roman" w:cs="Times New Roman"/>
+          <w:sz w:val="24"/>
+          <w:szCs w:val="24"/>
+        </w:rPr>
+      </w:pPr>
+    </w:p>
+    <w:p>
+      <w:pPr>
+        <w:spacing w:line="276" w:lineRule="auto"/>
+        <w:rPr>
+          <w:rFonts w:ascii="Times New Roman" w:hAnsi="Times New Roman" w:cs="Times New Roman"/>
+          <w:sz w:val="24"/>
+          <w:szCs w:val="24"/>
+        </w:rPr>
+      </w:pPr>
       <w:r>
         <w:rPr>
           <w:rFonts w:ascii="Times New Roman" w:hAnsi="Times New Roman" w:cs="Times New Roman"/>
@@ -6619,15 +7225,199 @@
           <w:szCs w:val="24"/>
         </w:rPr>
         <w:lastRenderedPageBreak/>
-        <w:t xml:space="preserve">supportive of the proposed policy change. </w:t>
-      </w:r>
-      <w:r>
-        <w:rPr>
-          <w:rFonts w:ascii="Times New Roman" w:hAnsi="Times New Roman" w:cs="Times New Roman"/>
-          <w:sz w:val="24"/>
-          <w:szCs w:val="24"/>
-        </w:rPr>
-        <w:t xml:space="preserve"> As such, they should serve as very effective advocates for the proposed modifications to </w:t>
+        <w:t>L</w:t>
+      </w:r>
+      <w:r>
+        <w:rPr>
+          <w:rFonts w:ascii="Times New Roman" w:hAnsi="Times New Roman" w:cs="Times New Roman"/>
+          <w:sz w:val="24"/>
+          <w:szCs w:val="24"/>
+        </w:rPr>
+        <w:t xml:space="preserve">arge businesses might oppose the policy change because it may reduce the amount of funding directed to them.  I believe that this opposition is unlikely to be intensive because </w:t>
+      </w:r>
+      <w:r>
+        <w:rPr>
+          <w:rFonts w:ascii="Times New Roman" w:hAnsi="Times New Roman" w:cs="Times New Roman"/>
+          <w:sz w:val="24"/>
+          <w:szCs w:val="24"/>
+        </w:rPr>
+        <w:t>the costs associated with the proposed policy change are rather diffused and negl</w:t>
+      </w:r>
+      <w:r>
+        <w:rPr>
+          <w:rFonts w:ascii="Times New Roman" w:hAnsi="Times New Roman" w:cs="Times New Roman"/>
+          <w:sz w:val="24"/>
+          <w:szCs w:val="24"/>
+        </w:rPr>
+        <w:t xml:space="preserve">igible for large businesses while the benefits are </w:t>
+      </w:r>
+      <w:r>
+        <w:rPr>
+          <w:rFonts w:ascii="Times New Roman" w:hAnsi="Times New Roman" w:cs="Times New Roman"/>
+          <w:sz w:val="24"/>
+          <w:szCs w:val="24"/>
+        </w:rPr>
+        <w:t>concentrated for small businesses.  T</w:t>
+      </w:r>
+      <w:r>
+        <w:rPr>
+          <w:rFonts w:ascii="Times New Roman" w:hAnsi="Times New Roman" w:cs="Times New Roman"/>
+          <w:sz w:val="24"/>
+          <w:szCs w:val="24"/>
+        </w:rPr>
+        <w:t>he vast majority of funding for R&amp;D performed by industry is provided by industry itself</w:t>
+      </w:r>
+      <w:r>
+        <w:rPr>
+          <w:rFonts w:ascii="Times New Roman" w:hAnsi="Times New Roman" w:cs="Times New Roman"/>
+          <w:sz w:val="24"/>
+          <w:szCs w:val="24"/>
+        </w:rPr>
+        <w:t>.  In 2016, federal funding accounted for only about 6.3 percent of all funding for R&amp;D performed by industry</w:t>
+      </w:r>
+      <w:r>
+        <w:rPr>
+          <w:rFonts w:ascii="Times New Roman" w:hAnsi="Times New Roman" w:cs="Times New Roman"/>
+          <w:sz w:val="24"/>
+          <w:szCs w:val="24"/>
+        </w:rPr>
+        <w:t xml:space="preserve"> (Wolfe, 2018)</w:t>
+      </w:r>
+      <w:r>
+        <w:rPr>
+          <w:rFonts w:ascii="Times New Roman" w:hAnsi="Times New Roman" w:cs="Times New Roman"/>
+          <w:sz w:val="24"/>
+          <w:szCs w:val="24"/>
+        </w:rPr>
+        <w:t xml:space="preserve">. </w:t>
+      </w:r>
+      <w:r>
+        <w:rPr>
+          <w:rFonts w:ascii="Times New Roman" w:hAnsi="Times New Roman" w:cs="Times New Roman"/>
+          <w:sz w:val="24"/>
+          <w:szCs w:val="24"/>
+        </w:rPr>
+        <w:t xml:space="preserve">  </w:t>
+      </w:r>
+      <w:r>
+        <w:rPr>
+          <w:rFonts w:ascii="Times New Roman" w:hAnsi="Times New Roman" w:cs="Times New Roman"/>
+          <w:sz w:val="24"/>
+          <w:szCs w:val="24"/>
+        </w:rPr>
+        <w:t>Moreover, the public is likely to consider large businesses to be less deserving of federal support than small businesses.</w:t>
+      </w:r>
+    </w:p>
+    <w:p>
+      <w:pPr>
+        <w:spacing w:line="276" w:lineRule="auto"/>
+        <w:rPr>
+          <w:rFonts w:ascii="Times New Roman" w:hAnsi="Times New Roman" w:cs="Times New Roman"/>
+          <w:sz w:val="24"/>
+          <w:szCs w:val="24"/>
+        </w:rPr>
+      </w:pPr>
+    </w:p>
+    <w:p>
+      <w:pPr>
+        <w:spacing w:after="120" w:line="276" w:lineRule="auto"/>
+        <w:rPr>
+          <w:rFonts w:ascii="Times New Roman" w:hAnsi="Times New Roman" w:cs="Times New Roman"/>
+          <w:b/>
+          <w:sz w:val="24"/>
+          <w:szCs w:val="24"/>
+        </w:rPr>
+      </w:pPr>
+      <w:r>
+        <w:rPr>
+          <w:rFonts w:ascii="Times New Roman" w:hAnsi="Times New Roman" w:cs="Times New Roman"/>
+          <w:b/>
+          <w:sz w:val="24"/>
+          <w:szCs w:val="24"/>
+        </w:rPr>
+        <w:t>Conclusions</w:t>
+      </w:r>
+    </w:p>
+    <w:p>
+      <w:pPr>
+        <w:spacing w:line="276" w:lineRule="auto"/>
+        <w:rPr>
+          <w:rFonts w:ascii="Times New Roman" w:hAnsi="Times New Roman" w:cs="Times New Roman"/>
+          <w:sz w:val="24"/>
+          <w:szCs w:val="24"/>
+        </w:rPr>
+      </w:pPr>
+      <w:r>
+        <w:rPr>
+          <w:rFonts w:ascii="Times New Roman" w:hAnsi="Times New Roman" w:cs="Times New Roman"/>
+          <w:sz w:val="24"/>
+          <w:szCs w:val="24"/>
+        </w:rPr>
+        <w:t xml:space="preserve">This memorandum </w:t>
+      </w:r>
+      <w:r>
+        <w:rPr>
+          <w:rFonts w:ascii="Times New Roman" w:hAnsi="Times New Roman" w:cs="Times New Roman"/>
+          <w:sz w:val="24"/>
+          <w:szCs w:val="24"/>
+        </w:rPr>
+        <w:t xml:space="preserve">has </w:t>
+      </w:r>
+      <w:r>
+        <w:rPr>
+          <w:rFonts w:ascii="Times New Roman" w:hAnsi="Times New Roman" w:cs="Times New Roman"/>
+          <w:sz w:val="24"/>
+          <w:szCs w:val="24"/>
+        </w:rPr>
+        <w:t>detail</w:t>
+      </w:r>
+      <w:r>
+        <w:rPr>
+          <w:rFonts w:ascii="Times New Roman" w:hAnsi="Times New Roman" w:cs="Times New Roman"/>
+          <w:sz w:val="24"/>
+          <w:szCs w:val="24"/>
+        </w:rPr>
+        <w:t>ed</w:t>
+      </w:r>
+      <w:r>
+        <w:rPr>
+          <w:rFonts w:ascii="Times New Roman" w:hAnsi="Times New Roman" w:cs="Times New Roman"/>
+          <w:sz w:val="24"/>
+          <w:szCs w:val="24"/>
+        </w:rPr>
+        <w:t xml:space="preserve"> a strategy for </w:t>
+      </w:r>
+      <w:r>
+        <w:rPr>
+          <w:rFonts w:ascii="Times New Roman" w:hAnsi="Times New Roman" w:cs="Times New Roman"/>
+          <w:sz w:val="24"/>
+          <w:szCs w:val="24"/>
+        </w:rPr>
+        <w:t>pursuing</w:t>
+      </w:r>
+      <w:r>
+        <w:rPr>
+          <w:rFonts w:ascii="Times New Roman" w:hAnsi="Times New Roman" w:cs="Times New Roman"/>
+          <w:sz w:val="24"/>
+          <w:szCs w:val="24"/>
+        </w:rPr>
+        <w:t xml:space="preserve"> changes to the policy design of The Small Business Innovation </w:t>
+      </w:r>
+      <w:r>
+        <w:rPr>
+          <w:rFonts w:ascii="Times New Roman" w:hAnsi="Times New Roman" w:cs="Times New Roman"/>
+          <w:sz w:val="24"/>
+          <w:szCs w:val="24"/>
+        </w:rPr>
+        <w:t xml:space="preserve">Development </w:t>
+      </w:r>
+      <w:r>
+        <w:rPr>
+          <w:rFonts w:ascii="Times New Roman" w:hAnsi="Times New Roman" w:cs="Times New Roman"/>
+          <w:sz w:val="24"/>
+          <w:szCs w:val="24"/>
+        </w:rPr>
+        <w:t>Act of 1982 (</w:t>
       </w:r>
       <w:proofErr w:type="spellStart"/>
       <w:r>
@@ -6645,758 +7435,6 @@
           <w:sz w:val="24"/>
           <w:szCs w:val="24"/>
         </w:rPr>
-        <w:t xml:space="preserve">. </w:t>
-      </w:r>
-      <w:proofErr w:type="gramStart"/>
-      <w:r>
-        <w:rPr>
-          <w:rFonts w:ascii="Times New Roman" w:hAnsi="Times New Roman" w:cs="Times New Roman"/>
-          <w:sz w:val="24"/>
-          <w:szCs w:val="24"/>
-        </w:rPr>
-        <w:t>97-219.</w:t>
-      </w:r>
-      <w:proofErr w:type="gramEnd"/>
-    </w:p>
-    <w:p>
-      <w:pPr>
-        <w:spacing w:line="276" w:lineRule="auto"/>
-        <w:rPr>
-          <w:rFonts w:ascii="Times New Roman" w:hAnsi="Times New Roman" w:cs="Times New Roman"/>
-          <w:sz w:val="24"/>
-          <w:szCs w:val="24"/>
-        </w:rPr>
-      </w:pPr>
-    </w:p>
-    <w:p>
-      <w:pPr>
-        <w:spacing w:line="276" w:lineRule="auto"/>
-        <w:rPr>
-          <w:rFonts w:ascii="Times New Roman" w:hAnsi="Times New Roman" w:cs="Times New Roman"/>
-          <w:sz w:val="24"/>
-          <w:szCs w:val="24"/>
-        </w:rPr>
-      </w:pPr>
-      <w:r>
-        <w:rPr>
-          <w:rFonts w:ascii="Times New Roman" w:hAnsi="Times New Roman" w:cs="Times New Roman"/>
-          <w:sz w:val="24"/>
-          <w:szCs w:val="24"/>
-        </w:rPr>
-        <w:t>The federal agencies wil</w:t>
-      </w:r>
-      <w:r>
-        <w:rPr>
-          <w:rFonts w:ascii="Times New Roman" w:hAnsi="Times New Roman" w:cs="Times New Roman"/>
-          <w:sz w:val="24"/>
-          <w:szCs w:val="24"/>
-        </w:rPr>
-        <w:t>l likely be more amen</w:t>
-      </w:r>
-      <w:r>
-        <w:rPr>
-          <w:rFonts w:ascii="Times New Roman" w:hAnsi="Times New Roman" w:cs="Times New Roman"/>
-          <w:sz w:val="24"/>
-          <w:szCs w:val="24"/>
-        </w:rPr>
-        <w:t xml:space="preserve">able to a branch approach to modifying the implementation of </w:t>
-      </w:r>
-      <w:proofErr w:type="spellStart"/>
-      <w:r>
-        <w:rPr>
-          <w:rFonts w:ascii="Times New Roman" w:hAnsi="Times New Roman" w:cs="Times New Roman"/>
-          <w:sz w:val="24"/>
-          <w:szCs w:val="24"/>
-        </w:rPr>
-        <w:t>Pub.L</w:t>
-      </w:r>
-      <w:proofErr w:type="spellEnd"/>
-      <w:r>
-        <w:rPr>
-          <w:rFonts w:ascii="Times New Roman" w:hAnsi="Times New Roman" w:cs="Times New Roman"/>
-          <w:sz w:val="24"/>
-          <w:szCs w:val="24"/>
-        </w:rPr>
-        <w:t xml:space="preserve">. </w:t>
-      </w:r>
-      <w:proofErr w:type="gramStart"/>
-      <w:r>
-        <w:rPr>
-          <w:rFonts w:ascii="Times New Roman" w:hAnsi="Times New Roman" w:cs="Times New Roman"/>
-          <w:sz w:val="24"/>
-          <w:szCs w:val="24"/>
-        </w:rPr>
-        <w:t>97-219</w:t>
-      </w:r>
-      <w:r>
-        <w:rPr>
-          <w:rFonts w:ascii="Times New Roman" w:hAnsi="Times New Roman" w:cs="Times New Roman"/>
-          <w:sz w:val="24"/>
-          <w:szCs w:val="24"/>
-        </w:rPr>
-        <w:t xml:space="preserve"> than broad comprehensive change of a root approach</w:t>
-      </w:r>
-      <w:r>
-        <w:rPr>
-          <w:rFonts w:ascii="Times New Roman" w:hAnsi="Times New Roman" w:cs="Times New Roman"/>
-          <w:sz w:val="24"/>
-          <w:szCs w:val="24"/>
-        </w:rPr>
-        <w:t>.</w:t>
-      </w:r>
-      <w:proofErr w:type="gramEnd"/>
-      <w:r>
-        <w:rPr>
-          <w:rFonts w:ascii="Times New Roman" w:hAnsi="Times New Roman" w:cs="Times New Roman"/>
-          <w:sz w:val="24"/>
-          <w:szCs w:val="24"/>
-        </w:rPr>
-        <w:t xml:space="preserve">  </w:t>
-      </w:r>
-      <w:r>
-        <w:rPr>
-          <w:rFonts w:ascii="Times New Roman" w:hAnsi="Times New Roman" w:cs="Times New Roman"/>
-          <w:sz w:val="24"/>
-          <w:szCs w:val="24"/>
-        </w:rPr>
-        <w:t xml:space="preserve">I suggest approaching the National Science Foundation (NSF) before the other agencies.  </w:t>
-      </w:r>
-      <w:proofErr w:type="spellStart"/>
-      <w:r>
-        <w:rPr>
-          <w:rFonts w:ascii="Times New Roman" w:hAnsi="Times New Roman" w:cs="Times New Roman"/>
-          <w:sz w:val="24"/>
-          <w:szCs w:val="24"/>
-        </w:rPr>
-        <w:t>Pub.L</w:t>
-      </w:r>
-      <w:proofErr w:type="spellEnd"/>
-      <w:r>
-        <w:rPr>
-          <w:rFonts w:ascii="Times New Roman" w:hAnsi="Times New Roman" w:cs="Times New Roman"/>
-          <w:sz w:val="24"/>
-          <w:szCs w:val="24"/>
-        </w:rPr>
-        <w:t>. 97</w:t>
-      </w:r>
-      <w:r>
-        <w:rPr>
-          <w:rFonts w:ascii="Times New Roman" w:hAnsi="Times New Roman" w:cs="Times New Roman"/>
-          <w:sz w:val="24"/>
-          <w:szCs w:val="24"/>
-        </w:rPr>
-        <w:t xml:space="preserve">-219 originated with the NSF, which </w:t>
-      </w:r>
-      <w:r>
-        <w:rPr>
-          <w:rFonts w:ascii="Times New Roman" w:hAnsi="Times New Roman" w:cs="Times New Roman"/>
-          <w:sz w:val="24"/>
-          <w:szCs w:val="24"/>
-        </w:rPr>
-        <w:t xml:space="preserve">has a fair amount of institutional pride about this fact.  Moreover, the NSF has demonstrated a willingness to experiment with ways to improve the policy and other agencies tend to take their cues from the NSF when it comes to the </w:t>
-      </w:r>
-      <w:r>
-        <w:rPr>
-          <w:rFonts w:ascii="Times New Roman" w:hAnsi="Times New Roman" w:cs="Times New Roman"/>
-          <w:sz w:val="24"/>
-          <w:szCs w:val="24"/>
-        </w:rPr>
-        <w:t xml:space="preserve">SBIR </w:t>
-      </w:r>
-      <w:r>
-        <w:rPr>
-          <w:rFonts w:ascii="Times New Roman" w:hAnsi="Times New Roman" w:cs="Times New Roman"/>
-          <w:sz w:val="24"/>
-          <w:szCs w:val="24"/>
-        </w:rPr>
-        <w:t>program.</w:t>
-      </w:r>
-      <w:r>
-        <w:rPr>
-          <w:rFonts w:ascii="Times New Roman" w:hAnsi="Times New Roman" w:cs="Times New Roman"/>
-          <w:sz w:val="24"/>
-          <w:szCs w:val="24"/>
-        </w:rPr>
-        <w:t xml:space="preserve">  </w:t>
-      </w:r>
-      <w:r>
-        <w:rPr>
-          <w:rFonts w:ascii="Times New Roman" w:hAnsi="Times New Roman" w:cs="Times New Roman"/>
-          <w:sz w:val="24"/>
-          <w:szCs w:val="24"/>
-        </w:rPr>
-        <w:t xml:space="preserve">I suspect that the NSF will be receptive </w:t>
-      </w:r>
-      <w:r>
-        <w:rPr>
-          <w:rFonts w:ascii="Times New Roman" w:hAnsi="Times New Roman" w:cs="Times New Roman"/>
-          <w:sz w:val="24"/>
-          <w:szCs w:val="24"/>
-        </w:rPr>
-        <w:t>to piloting the proposed policy changes in one of its directorates.  A successful pilot of the changes will pave to way to expand them to the other NSF directorates and other agencies over time.</w:t>
-      </w:r>
-    </w:p>
-    <w:p>
-      <w:pPr>
-        <w:spacing w:line="276" w:lineRule="auto"/>
-        <w:rPr>
-          <w:rFonts w:ascii="Times New Roman" w:hAnsi="Times New Roman" w:cs="Times New Roman"/>
-          <w:sz w:val="24"/>
-          <w:szCs w:val="24"/>
-        </w:rPr>
-      </w:pPr>
-    </w:p>
-    <w:p>
-      <w:pPr>
-        <w:spacing w:line="276" w:lineRule="auto"/>
-        <w:rPr>
-          <w:rFonts w:ascii="Times New Roman" w:hAnsi="Times New Roman" w:cs="Times New Roman"/>
-          <w:sz w:val="24"/>
-          <w:szCs w:val="24"/>
-        </w:rPr>
-      </w:pPr>
-      <w:r>
-        <w:rPr>
-          <w:rFonts w:ascii="Times New Roman" w:hAnsi="Times New Roman" w:cs="Times New Roman"/>
-          <w:sz w:val="24"/>
-          <w:szCs w:val="24"/>
-        </w:rPr>
-        <w:t>If there is a need to elevate the process to the macro-political level, then I suggest engaging four specific committees and subcommittees of the U.S. Congress.  In the U.S. House of Representatives, I recommend focusing on the Committee on Small Business and the Subcommittee on Research and Technology</w:t>
-      </w:r>
-      <w:r>
-        <w:rPr>
-          <w:rFonts w:ascii="Times New Roman" w:hAnsi="Times New Roman" w:cs="Times New Roman"/>
-          <w:sz w:val="24"/>
-          <w:szCs w:val="24"/>
-        </w:rPr>
-        <w:t xml:space="preserve"> of the Committee on Space, Science, and Technology</w:t>
-      </w:r>
-      <w:r>
-        <w:rPr>
-          <w:rFonts w:ascii="Times New Roman" w:hAnsi="Times New Roman" w:cs="Times New Roman"/>
-          <w:sz w:val="24"/>
-          <w:szCs w:val="24"/>
-        </w:rPr>
-        <w:t xml:space="preserve">.  </w:t>
-      </w:r>
-      <w:r>
-        <w:rPr>
-          <w:rFonts w:ascii="Times New Roman" w:hAnsi="Times New Roman" w:cs="Times New Roman"/>
-          <w:sz w:val="24"/>
-          <w:szCs w:val="24"/>
-        </w:rPr>
-        <w:t>In the U.S. Senate, t</w:t>
-      </w:r>
-      <w:r>
-        <w:rPr>
-          <w:rFonts w:ascii="Times New Roman" w:hAnsi="Times New Roman" w:cs="Times New Roman"/>
-          <w:sz w:val="24"/>
-          <w:szCs w:val="24"/>
-        </w:rPr>
-        <w:t xml:space="preserve">he focus should be on Committee on Small Business and Entrepreneurship and Subcommittee on Communications, Technology, Innovation, and the Internet </w:t>
-      </w:r>
-      <w:r>
-        <w:rPr>
-          <w:rFonts w:ascii="Times New Roman" w:hAnsi="Times New Roman" w:cs="Times New Roman"/>
-          <w:sz w:val="24"/>
-          <w:szCs w:val="24"/>
-        </w:rPr>
-        <w:t>of the Committee on Commerce, Science, and Transportation</w:t>
-      </w:r>
-      <w:r>
-        <w:rPr>
-          <w:rFonts w:ascii="Times New Roman" w:hAnsi="Times New Roman" w:cs="Times New Roman"/>
-          <w:sz w:val="24"/>
-          <w:szCs w:val="24"/>
-        </w:rPr>
-        <w:t>.  The same problem definition and issue framing outlined above should be effective with these committees</w:t>
-      </w:r>
-      <w:r>
-        <w:rPr>
-          <w:rFonts w:ascii="Times New Roman" w:hAnsi="Times New Roman" w:cs="Times New Roman"/>
-          <w:sz w:val="24"/>
-          <w:szCs w:val="24"/>
-        </w:rPr>
-        <w:t xml:space="preserve"> and subcommittees</w:t>
-      </w:r>
-      <w:r>
-        <w:rPr>
-          <w:rFonts w:ascii="Times New Roman" w:hAnsi="Times New Roman" w:cs="Times New Roman"/>
-          <w:sz w:val="24"/>
-          <w:szCs w:val="24"/>
-        </w:rPr>
-        <w:t>.</w:t>
-      </w:r>
-    </w:p>
-    <w:p>
-      <w:pPr>
-        <w:spacing w:line="276" w:lineRule="auto"/>
-        <w:rPr>
-          <w:rFonts w:ascii="Times New Roman" w:hAnsi="Times New Roman" w:cs="Times New Roman"/>
-          <w:sz w:val="24"/>
-          <w:szCs w:val="24"/>
-        </w:rPr>
-      </w:pPr>
-    </w:p>
-    <w:p>
-      <w:pPr>
-        <w:spacing w:line="276" w:lineRule="auto"/>
-        <w:rPr>
-          <w:rFonts w:ascii="Times New Roman" w:hAnsi="Times New Roman" w:cs="Times New Roman"/>
-          <w:sz w:val="24"/>
-          <w:szCs w:val="24"/>
-        </w:rPr>
-      </w:pPr>
-      <w:proofErr w:type="spellStart"/>
-      <w:r>
-        <w:rPr>
-          <w:rFonts w:ascii="Times New Roman" w:hAnsi="Times New Roman" w:cs="Times New Roman"/>
-          <w:sz w:val="24"/>
-          <w:szCs w:val="24"/>
-        </w:rPr>
-        <w:t>Pub.L</w:t>
-      </w:r>
-      <w:proofErr w:type="spellEnd"/>
-      <w:r>
-        <w:rPr>
-          <w:rFonts w:ascii="Times New Roman" w:hAnsi="Times New Roman" w:cs="Times New Roman"/>
-          <w:sz w:val="24"/>
-          <w:szCs w:val="24"/>
-        </w:rPr>
-        <w:t>. 97-219</w:t>
-      </w:r>
-      <w:r>
-        <w:rPr>
-          <w:rFonts w:ascii="Times New Roman" w:hAnsi="Times New Roman" w:cs="Times New Roman"/>
-          <w:sz w:val="24"/>
-          <w:szCs w:val="24"/>
-        </w:rPr>
-        <w:t xml:space="preserve"> was not without opposition</w:t>
-      </w:r>
-      <w:r>
-        <w:rPr>
-          <w:rFonts w:ascii="Times New Roman" w:hAnsi="Times New Roman" w:cs="Times New Roman"/>
-          <w:sz w:val="24"/>
-          <w:szCs w:val="24"/>
-        </w:rPr>
-        <w:t xml:space="preserve"> during its original consideration in the early 1980s</w:t>
-      </w:r>
-      <w:r>
-        <w:rPr>
-          <w:rFonts w:ascii="Times New Roman" w:hAnsi="Times New Roman" w:cs="Times New Roman"/>
-          <w:sz w:val="24"/>
-          <w:szCs w:val="24"/>
-        </w:rPr>
-        <w:t>.</w:t>
-      </w:r>
-      <w:r>
-        <w:rPr>
-          <w:rFonts w:ascii="Times New Roman" w:hAnsi="Times New Roman" w:cs="Times New Roman"/>
-          <w:sz w:val="24"/>
-          <w:szCs w:val="24"/>
-        </w:rPr>
-        <w:t xml:space="preserve">  It’s unlikely that the proposed policy changes will go completely unopposed or enjoy the overwhelming support of the original policy proposal.</w:t>
-      </w:r>
-      <w:r>
-        <w:rPr>
-          <w:rFonts w:ascii="Times New Roman" w:hAnsi="Times New Roman" w:cs="Times New Roman"/>
-          <w:sz w:val="24"/>
-          <w:szCs w:val="24"/>
-        </w:rPr>
-        <w:t xml:space="preserve">  </w:t>
-      </w:r>
-      <w:r>
-        <w:rPr>
-          <w:rFonts w:ascii="Times New Roman" w:hAnsi="Times New Roman" w:cs="Times New Roman"/>
-          <w:sz w:val="24"/>
-          <w:szCs w:val="24"/>
-        </w:rPr>
-        <w:t>During the debate on the original policy proposal, o</w:t>
-      </w:r>
-      <w:r>
-        <w:rPr>
-          <w:rFonts w:ascii="Times New Roman" w:hAnsi="Times New Roman" w:cs="Times New Roman"/>
-          <w:sz w:val="24"/>
-          <w:szCs w:val="24"/>
-        </w:rPr>
-        <w:t>pponents included</w:t>
-      </w:r>
-      <w:r>
-        <w:rPr>
-          <w:rFonts w:ascii="Times New Roman" w:hAnsi="Times New Roman" w:cs="Times New Roman"/>
-          <w:sz w:val="24"/>
-          <w:szCs w:val="24"/>
-        </w:rPr>
-        <w:t xml:space="preserve"> senior leaders, tenured and tenure-track faculty, and research faculty at research universities; senior leaders and researchers at research laboratories that compete for federal funding; senior executives at research hospitals and medical colleges; and the leadership of the Association of American Medical Colleges.</w:t>
-      </w:r>
-      <w:r>
-        <w:rPr>
-          <w:rFonts w:ascii="Times New Roman" w:hAnsi="Times New Roman" w:cs="Times New Roman"/>
-          <w:sz w:val="24"/>
-          <w:szCs w:val="24"/>
-        </w:rPr>
-        <w:t xml:space="preserve">  Many of these groups have tempered their opposition to </w:t>
-      </w:r>
-      <w:proofErr w:type="spellStart"/>
-      <w:r>
-        <w:rPr>
-          <w:rFonts w:ascii="Times New Roman" w:hAnsi="Times New Roman" w:cs="Times New Roman"/>
-          <w:sz w:val="24"/>
-          <w:szCs w:val="24"/>
-        </w:rPr>
-        <w:t>Pub.L</w:t>
-      </w:r>
-      <w:proofErr w:type="spellEnd"/>
-      <w:r>
-        <w:rPr>
-          <w:rFonts w:ascii="Times New Roman" w:hAnsi="Times New Roman" w:cs="Times New Roman"/>
-          <w:sz w:val="24"/>
-          <w:szCs w:val="24"/>
-        </w:rPr>
-        <w:t xml:space="preserve">. 97-219 and even come to view it as beneficial to their own R&amp;D efforts. </w:t>
-      </w:r>
-      <w:r>
-        <w:rPr>
-          <w:rFonts w:ascii="Times New Roman" w:hAnsi="Times New Roman" w:cs="Times New Roman"/>
-          <w:sz w:val="24"/>
-          <w:szCs w:val="24"/>
-        </w:rPr>
-        <w:t xml:space="preserve"> </w:t>
-      </w:r>
-      <w:r>
-        <w:rPr>
-          <w:rFonts w:ascii="Times New Roman" w:hAnsi="Times New Roman" w:cs="Times New Roman"/>
-          <w:sz w:val="24"/>
-          <w:szCs w:val="24"/>
-        </w:rPr>
-        <w:t xml:space="preserve">However, they may oppose aspects of the proposed policy changes because they </w:t>
-      </w:r>
-      <w:r>
-        <w:rPr>
-          <w:rFonts w:ascii="Times New Roman" w:hAnsi="Times New Roman" w:cs="Times New Roman"/>
-          <w:sz w:val="24"/>
-          <w:szCs w:val="24"/>
-        </w:rPr>
-        <w:t xml:space="preserve">might </w:t>
-      </w:r>
-      <w:r>
-        <w:rPr>
-          <w:rFonts w:ascii="Times New Roman" w:hAnsi="Times New Roman" w:cs="Times New Roman"/>
-          <w:sz w:val="24"/>
-          <w:szCs w:val="24"/>
-        </w:rPr>
-        <w:t xml:space="preserve">believe it will </w:t>
-      </w:r>
-      <w:r>
-        <w:rPr>
-          <w:rFonts w:ascii="Times New Roman" w:hAnsi="Times New Roman" w:cs="Times New Roman"/>
-          <w:sz w:val="24"/>
-          <w:szCs w:val="24"/>
-        </w:rPr>
-        <w:t xml:space="preserve">further </w:t>
-      </w:r>
-      <w:r>
-        <w:rPr>
-          <w:rFonts w:ascii="Times New Roman" w:hAnsi="Times New Roman" w:cs="Times New Roman"/>
-          <w:sz w:val="24"/>
-          <w:szCs w:val="24"/>
-        </w:rPr>
-        <w:t>reduce the funding available for basic rese</w:t>
-      </w:r>
-      <w:r>
-        <w:rPr>
-          <w:rFonts w:ascii="Times New Roman" w:hAnsi="Times New Roman" w:cs="Times New Roman"/>
-          <w:sz w:val="24"/>
-          <w:szCs w:val="24"/>
-        </w:rPr>
-        <w:t>arch.  The core premise of such an</w:t>
-      </w:r>
-      <w:r>
-        <w:rPr>
-          <w:rFonts w:ascii="Times New Roman" w:hAnsi="Times New Roman" w:cs="Times New Roman"/>
-          <w:sz w:val="24"/>
-          <w:szCs w:val="24"/>
-        </w:rPr>
-        <w:t xml:space="preserve"> argument is that basic research is more important than the </w:t>
-      </w:r>
-      <w:r>
-        <w:rPr>
-          <w:rFonts w:ascii="Times New Roman" w:hAnsi="Times New Roman" w:cs="Times New Roman"/>
-          <w:sz w:val="24"/>
-          <w:szCs w:val="24"/>
-        </w:rPr>
-        <w:t xml:space="preserve">type of </w:t>
-      </w:r>
-      <w:r>
-        <w:rPr>
-          <w:rFonts w:ascii="Times New Roman" w:hAnsi="Times New Roman" w:cs="Times New Roman"/>
-          <w:sz w:val="24"/>
-          <w:szCs w:val="24"/>
-        </w:rPr>
-        <w:t xml:space="preserve">R&amp;D supported by </w:t>
-      </w:r>
-      <w:proofErr w:type="spellStart"/>
-      <w:r>
-        <w:rPr>
-          <w:rFonts w:ascii="Times New Roman" w:hAnsi="Times New Roman" w:cs="Times New Roman"/>
-          <w:sz w:val="24"/>
-          <w:szCs w:val="24"/>
-        </w:rPr>
-        <w:t>Pub.L</w:t>
-      </w:r>
-      <w:proofErr w:type="spellEnd"/>
-      <w:r>
-        <w:rPr>
-          <w:rFonts w:ascii="Times New Roman" w:hAnsi="Times New Roman" w:cs="Times New Roman"/>
-          <w:sz w:val="24"/>
-          <w:szCs w:val="24"/>
-        </w:rPr>
-        <w:t>. 97-219, which is more applied in nature.  The problem definition and issue framing outlined above should be an effective counter to this is normative argument.</w:t>
-      </w:r>
-      <w:r>
-        <w:rPr>
-          <w:rFonts w:ascii="Times New Roman" w:hAnsi="Times New Roman" w:cs="Times New Roman"/>
-          <w:sz w:val="24"/>
-          <w:szCs w:val="24"/>
-        </w:rPr>
-        <w:t xml:space="preserve">  Moreover, the determination of the upper limit is based on funding allocated to industry performers.  </w:t>
-      </w:r>
-    </w:p>
-    <w:p>
-      <w:pPr>
-        <w:spacing w:line="276" w:lineRule="auto"/>
-        <w:rPr>
-          <w:rFonts w:ascii="Times New Roman" w:hAnsi="Times New Roman" w:cs="Times New Roman"/>
-          <w:sz w:val="24"/>
-          <w:szCs w:val="24"/>
-        </w:rPr>
-      </w:pPr>
-    </w:p>
-    <w:p>
-      <w:pPr>
-        <w:spacing w:line="276" w:lineRule="auto"/>
-        <w:rPr>
-          <w:rFonts w:ascii="Times New Roman" w:hAnsi="Times New Roman" w:cs="Times New Roman"/>
-          <w:sz w:val="24"/>
-          <w:szCs w:val="24"/>
-        </w:rPr>
-      </w:pPr>
-      <w:r>
-        <w:rPr>
-          <w:rFonts w:ascii="Times New Roman" w:hAnsi="Times New Roman" w:cs="Times New Roman"/>
-          <w:sz w:val="24"/>
-          <w:szCs w:val="24"/>
-        </w:rPr>
-        <w:t>L</w:t>
-      </w:r>
-      <w:r>
-        <w:rPr>
-          <w:rFonts w:ascii="Times New Roman" w:hAnsi="Times New Roman" w:cs="Times New Roman"/>
-          <w:sz w:val="24"/>
-          <w:szCs w:val="24"/>
-        </w:rPr>
-        <w:t xml:space="preserve">arge businesses might oppose the policy change because it may reduce the amount of funding directed to them.  I believe that this opposition is unlikely to be intensive because </w:t>
-      </w:r>
-      <w:r>
-        <w:rPr>
-          <w:rFonts w:ascii="Times New Roman" w:hAnsi="Times New Roman" w:cs="Times New Roman"/>
-          <w:sz w:val="24"/>
-          <w:szCs w:val="24"/>
-        </w:rPr>
-        <w:t>t</w:t>
-      </w:r>
-      <w:r>
-        <w:rPr>
-          <w:rFonts w:ascii="Times New Roman" w:hAnsi="Times New Roman" w:cs="Times New Roman"/>
-          <w:sz w:val="24"/>
-          <w:szCs w:val="24"/>
-        </w:rPr>
-        <w:t xml:space="preserve">he costs </w:t>
-      </w:r>
-      <w:r>
-        <w:rPr>
-          <w:rFonts w:ascii="Times New Roman" w:hAnsi="Times New Roman" w:cs="Times New Roman"/>
-          <w:sz w:val="24"/>
-          <w:szCs w:val="24"/>
-        </w:rPr>
-        <w:lastRenderedPageBreak/>
-        <w:t xml:space="preserve">associated with the proposed policy change are rather diffused and negligible for large businesses but concentrated for small businesses. </w:t>
-      </w:r>
-      <w:r>
-        <w:rPr>
-          <w:rFonts w:ascii="Times New Roman" w:hAnsi="Times New Roman" w:cs="Times New Roman"/>
-          <w:sz w:val="24"/>
-          <w:szCs w:val="24"/>
-        </w:rPr>
-        <w:t xml:space="preserve"> T</w:t>
-      </w:r>
-      <w:r>
-        <w:rPr>
-          <w:rFonts w:ascii="Times New Roman" w:hAnsi="Times New Roman" w:cs="Times New Roman"/>
-          <w:sz w:val="24"/>
-          <w:szCs w:val="24"/>
-        </w:rPr>
-        <w:t>he vast majority of funding for R&amp;D performed by industry is provided by industry itself</w:t>
-      </w:r>
-      <w:r>
-        <w:rPr>
-          <w:rFonts w:ascii="Times New Roman" w:hAnsi="Times New Roman" w:cs="Times New Roman"/>
-          <w:sz w:val="24"/>
-          <w:szCs w:val="24"/>
-        </w:rPr>
-        <w:t>.  In 2016, federal funding accounted for only about 6.3 percent of all funding for R&amp;D performed by industry</w:t>
-      </w:r>
-      <w:r>
-        <w:rPr>
-          <w:rFonts w:ascii="Times New Roman" w:hAnsi="Times New Roman" w:cs="Times New Roman"/>
-          <w:sz w:val="24"/>
-          <w:szCs w:val="24"/>
-        </w:rPr>
-        <w:t xml:space="preserve"> (Wolfe, 2018)</w:t>
-      </w:r>
-      <w:r>
-        <w:rPr>
-          <w:rFonts w:ascii="Times New Roman" w:hAnsi="Times New Roman" w:cs="Times New Roman"/>
-          <w:sz w:val="24"/>
-          <w:szCs w:val="24"/>
-        </w:rPr>
-        <w:t xml:space="preserve">. </w:t>
-      </w:r>
-      <w:r>
-        <w:rPr>
-          <w:rFonts w:ascii="Times New Roman" w:hAnsi="Times New Roman" w:cs="Times New Roman"/>
-          <w:sz w:val="24"/>
-          <w:szCs w:val="24"/>
-        </w:rPr>
-        <w:t xml:space="preserve">  </w:t>
-      </w:r>
-    </w:p>
-    <w:p>
-      <w:pPr>
-        <w:spacing w:line="276" w:lineRule="auto"/>
-        <w:rPr>
-          <w:rFonts w:ascii="Times New Roman" w:hAnsi="Times New Roman" w:cs="Times New Roman"/>
-          <w:sz w:val="24"/>
-          <w:szCs w:val="24"/>
-        </w:rPr>
-      </w:pPr>
-    </w:p>
-    <w:p>
-      <w:pPr>
-        <w:spacing w:after="120" w:line="276" w:lineRule="auto"/>
-        <w:rPr>
-          <w:rFonts w:ascii="Times New Roman" w:hAnsi="Times New Roman" w:cs="Times New Roman"/>
-          <w:b/>
-          <w:sz w:val="24"/>
-          <w:szCs w:val="24"/>
-        </w:rPr>
-      </w:pPr>
-      <w:r>
-        <w:rPr>
-          <w:rFonts w:ascii="Times New Roman" w:hAnsi="Times New Roman" w:cs="Times New Roman"/>
-          <w:b/>
-          <w:sz w:val="24"/>
-          <w:szCs w:val="24"/>
-        </w:rPr>
-        <w:t>Conclusions</w:t>
-      </w:r>
-    </w:p>
-    <w:p>
-      <w:pPr>
-        <w:rPr>
-          <w:rFonts w:ascii="Times New Roman" w:hAnsi="Times New Roman" w:cs="Times New Roman"/>
-          <w:sz w:val="24"/>
-          <w:szCs w:val="24"/>
-        </w:rPr>
-      </w:pPr>
-      <w:r>
-        <w:rPr>
-          <w:rFonts w:ascii="Times New Roman" w:hAnsi="Times New Roman" w:cs="Times New Roman"/>
-          <w:sz w:val="24"/>
-          <w:szCs w:val="24"/>
-        </w:rPr>
-        <w:t xml:space="preserve">This memorandum </w:t>
-      </w:r>
-      <w:r>
-        <w:rPr>
-          <w:rFonts w:ascii="Times New Roman" w:hAnsi="Times New Roman" w:cs="Times New Roman"/>
-          <w:sz w:val="24"/>
-          <w:szCs w:val="24"/>
-        </w:rPr>
-        <w:t xml:space="preserve">has </w:t>
-      </w:r>
-      <w:r>
-        <w:rPr>
-          <w:rFonts w:ascii="Times New Roman" w:hAnsi="Times New Roman" w:cs="Times New Roman"/>
-          <w:sz w:val="24"/>
-          <w:szCs w:val="24"/>
-        </w:rPr>
-        <w:t>detail</w:t>
-      </w:r>
-      <w:r>
-        <w:rPr>
-          <w:rFonts w:ascii="Times New Roman" w:hAnsi="Times New Roman" w:cs="Times New Roman"/>
-          <w:sz w:val="24"/>
-          <w:szCs w:val="24"/>
-        </w:rPr>
-        <w:t>ed</w:t>
-      </w:r>
-      <w:r>
-        <w:rPr>
-          <w:rFonts w:ascii="Times New Roman" w:hAnsi="Times New Roman" w:cs="Times New Roman"/>
-          <w:sz w:val="24"/>
-          <w:szCs w:val="24"/>
-        </w:rPr>
-        <w:t xml:space="preserve"> a strategy for </w:t>
-      </w:r>
-      <w:r>
-        <w:rPr>
-          <w:rFonts w:ascii="Times New Roman" w:hAnsi="Times New Roman" w:cs="Times New Roman"/>
-          <w:sz w:val="24"/>
-          <w:szCs w:val="24"/>
-        </w:rPr>
-        <w:t>pursuing</w:t>
-      </w:r>
-      <w:r>
-        <w:rPr>
-          <w:rFonts w:ascii="Times New Roman" w:hAnsi="Times New Roman" w:cs="Times New Roman"/>
-          <w:sz w:val="24"/>
-          <w:szCs w:val="24"/>
-        </w:rPr>
-        <w:t xml:space="preserve"> changes to the policy design of The Small Business Innovation </w:t>
-      </w:r>
-      <w:r>
-        <w:rPr>
-          <w:rFonts w:ascii="Times New Roman" w:hAnsi="Times New Roman" w:cs="Times New Roman"/>
-          <w:sz w:val="24"/>
-          <w:szCs w:val="24"/>
-        </w:rPr>
-        <w:t xml:space="preserve">Development </w:t>
-      </w:r>
-      <w:r>
-        <w:rPr>
-          <w:rFonts w:ascii="Times New Roman" w:hAnsi="Times New Roman" w:cs="Times New Roman"/>
-          <w:sz w:val="24"/>
-          <w:szCs w:val="24"/>
-        </w:rPr>
-        <w:t>Act of 1982 (</w:t>
-      </w:r>
-      <w:proofErr w:type="spellStart"/>
-      <w:r>
-        <w:rPr>
-          <w:rFonts w:ascii="Times New Roman" w:hAnsi="Times New Roman" w:cs="Times New Roman"/>
-          <w:sz w:val="24"/>
-          <w:szCs w:val="24"/>
-        </w:rPr>
-        <w:t>Pub.L</w:t>
-      </w:r>
-      <w:proofErr w:type="spellEnd"/>
-      <w:r>
-        <w:rPr>
-          <w:rFonts w:ascii="Times New Roman" w:hAnsi="Times New Roman" w:cs="Times New Roman"/>
-          <w:sz w:val="24"/>
-          <w:szCs w:val="24"/>
-        </w:rPr>
         <w:t xml:space="preserve">. 97-219).  In developing the strategy outlined </w:t>
       </w:r>
       <w:r>
@@ -7423,6 +7461,16 @@
         </w:rPr>
         <w:t xml:space="preserve">  The strategy provides a roadmap for maximizing the chances for successfully effectuating the proposed policy changes given what is currently known about the policy process.</w:t>
       </w:r>
+    </w:p>
+    <w:p>
+      <w:pPr>
+        <w:spacing w:line="276" w:lineRule="auto"/>
+        <w:rPr>
+          <w:rFonts w:ascii="Times New Roman" w:hAnsi="Times New Roman" w:cs="Times New Roman"/>
+          <w:sz w:val="24"/>
+          <w:szCs w:val="24"/>
+        </w:rPr>
+      </w:pPr>
       <w:r>
         <w:rPr>
           <w:rFonts w:ascii="Times New Roman" w:hAnsi="Times New Roman" w:cs="Times New Roman"/>
@@ -9374,6 +9422,8 @@
           <w:szCs w:val="24"/>
         </w:rPr>
       </w:pPr>
+      <w:bookmarkStart w:id="0" w:name="_GoBack"/>
+      <w:bookmarkEnd w:id="0"/>
     </w:p>
     <w:p>
       <w:pPr>

</xml_diff>